<commit_message>
Update Lab4_TestScript.docx with some Test result
I got a bit lazy lmao, I wanna play some game with my friends who is like 10 years older than me. I'll come back and do some more in the afternoon or evening.... maybe.
</commit_message>
<xml_diff>
--- a/Lab4_TestScript.docx
+++ b/Lab4_TestScript.docx
@@ -782,29 +782,7 @@
           <w:cs/>
           <w:lang w:bidi="th-TH"/>
         </w:rPr>
-        <w:t>ฟอร</w:t>
-      </w:r>
-      <w:proofErr w:type="spellStart"/>
-      <w:r>
-        <w:rPr>
-          <w:rFonts w:ascii="TH SarabunPSK" w:hAnsi="TH SarabunPSK" w:cs="TH SarabunPSK" w:hint="cs"/>
-          <w:sz w:val="32"/>
-          <w:szCs w:val="32"/>
-          <w:cs/>
-          <w:lang w:bidi="th-TH"/>
-        </w:rPr>
-        <w:t>์แมต</w:t>
-      </w:r>
-      <w:proofErr w:type="spellEnd"/>
-      <w:r>
-        <w:rPr>
-          <w:rFonts w:ascii="TH SarabunPSK" w:hAnsi="TH SarabunPSK" w:cs="TH SarabunPSK" w:hint="cs"/>
-          <w:sz w:val="32"/>
-          <w:szCs w:val="32"/>
-          <w:cs/>
-          <w:lang w:bidi="th-TH"/>
-        </w:rPr>
-        <w:t xml:space="preserve">ของเบอร์โทรศัพท์ที่อนุญาตให้กรอกคือ </w:t>
+        <w:t xml:space="preserve">ฟอร์แมตของเบอร์โทรศัพท์ที่อนุญาตให้กรอกคือ </w:t>
       </w:r>
       <w:r>
         <w:rPr>
@@ -908,27 +886,7 @@
           <w:szCs w:val="32"/>
           <w:lang w:bidi="th-TH"/>
         </w:rPr>
-        <w:t xml:space="preserve"> XXX </w:t>
-      </w:r>
-      <w:proofErr w:type="spellStart"/>
-      <w:r>
-        <w:rPr>
-          <w:rFonts w:ascii="TH SarabunPSK" w:hAnsi="TH SarabunPSK" w:cs="TH SarabunPSK" w:hint="cs"/>
-          <w:sz w:val="32"/>
-          <w:szCs w:val="32"/>
-          <w:lang w:bidi="th-TH"/>
-        </w:rPr>
-        <w:t>XXX</w:t>
-      </w:r>
-      <w:proofErr w:type="spellEnd"/>
-      <w:r>
-        <w:rPr>
-          <w:rFonts w:ascii="TH SarabunPSK" w:hAnsi="TH SarabunPSK" w:cs="TH SarabunPSK" w:hint="cs"/>
-          <w:sz w:val="32"/>
-          <w:szCs w:val="32"/>
-          <w:lang w:bidi="th-TH"/>
-        </w:rPr>
-        <w:t xml:space="preserve"> XXXX</w:t>
+        <w:t xml:space="preserve"> XXX XXX XXXX</w:t>
       </w:r>
       <w:r>
         <w:rPr>
@@ -1919,7 +1877,7 @@
     <w:p>
       <w:pPr>
         <w:rPr>
-          <w:rFonts w:ascii="TH SarabunPSK" w:hAnsi="TH SarabunPSK" w:cs="TH SarabunPSK" w:hint="cs"/>
+          <w:rFonts w:ascii="TH SarabunPSK" w:hAnsi="TH SarabunPSK" w:cs="TH SarabunPSK"/>
           <w:sz w:val="32"/>
           <w:szCs w:val="32"/>
           <w:lang w:bidi="th-TH"/>
@@ -1965,11 +1923,11 @@
         <w:gridCol w:w="630"/>
         <w:gridCol w:w="2617"/>
         <w:gridCol w:w="1890"/>
-        <w:gridCol w:w="2759"/>
-        <w:gridCol w:w="2164"/>
-        <w:gridCol w:w="439"/>
-        <w:gridCol w:w="2279"/>
-        <w:gridCol w:w="1352"/>
+        <w:gridCol w:w="2052"/>
+        <w:gridCol w:w="3628"/>
+        <w:gridCol w:w="728"/>
+        <w:gridCol w:w="1440"/>
+        <w:gridCol w:w="1145"/>
       </w:tblGrid>
       <w:tr>
         <w:tc>
@@ -2016,7 +1974,7 @@
         </w:tc>
         <w:tc>
           <w:tcPr>
-            <w:tcW w:w="4649" w:type="dxa"/>
+            <w:tcW w:w="3942" w:type="dxa"/>
             <w:gridSpan w:val="2"/>
           </w:tcPr>
           <w:p>
@@ -2088,7 +2046,7 @@
         </w:tc>
         <w:tc>
           <w:tcPr>
-            <w:tcW w:w="2164" w:type="dxa"/>
+            <w:tcW w:w="3628" w:type="dxa"/>
           </w:tcPr>
           <w:p>
             <w:pPr>
@@ -2128,7 +2086,7 @@
         </w:tc>
         <w:tc>
           <w:tcPr>
-            <w:tcW w:w="4070" w:type="dxa"/>
+            <w:tcW w:w="3313" w:type="dxa"/>
             <w:gridSpan w:val="3"/>
           </w:tcPr>
           <w:p>
@@ -2234,7 +2192,7 @@
         </w:tc>
         <w:tc>
           <w:tcPr>
-            <w:tcW w:w="4649" w:type="dxa"/>
+            <w:tcW w:w="3942" w:type="dxa"/>
             <w:gridSpan w:val="2"/>
           </w:tcPr>
           <w:p>
@@ -2275,17 +2233,7 @@
                 <w:cs/>
                 <w:lang w:bidi="th-TH"/>
               </w:rPr>
-              <w:t>อบรมเชิงปฏิบั</w:t>
-            </w:r>
-            <w:r>
-              <w:rPr>
-                <w:rFonts w:ascii="TH SarabunPSK" w:hAnsi="TH SarabunPSK" w:cs="TH SarabunPSK" w:hint="cs"/>
-                <w:sz w:val="32"/>
-                <w:szCs w:val="32"/>
-                <w:cs/>
-                <w:lang w:bidi="th-TH"/>
-              </w:rPr>
-              <w:t>ติการ</w:t>
+              <w:t>อบรมเชิงปฏิบัติการ</w:t>
             </w:r>
             <w:r>
               <w:rPr>
@@ -2301,7 +2249,7 @@
         </w:tc>
         <w:tc>
           <w:tcPr>
-            <w:tcW w:w="2164" w:type="dxa"/>
+            <w:tcW w:w="3628" w:type="dxa"/>
           </w:tcPr>
           <w:p>
             <w:pPr>
@@ -2341,7 +2289,7 @@
         </w:tc>
         <w:tc>
           <w:tcPr>
-            <w:tcW w:w="4070" w:type="dxa"/>
+            <w:tcW w:w="3313" w:type="dxa"/>
             <w:gridSpan w:val="3"/>
           </w:tcPr>
           <w:p>
@@ -2353,6 +2301,16 @@
                 <w:lang w:bidi="th-TH"/>
               </w:rPr>
             </w:pPr>
+            <w:r>
+              <w:rPr>
+                <w:rFonts w:ascii="TH SarabunPSK" w:hAnsi="TH SarabunPSK" w:cs="TH SarabunPSK" w:hint="cs"/>
+                <w:sz w:val="32"/>
+                <w:szCs w:val="32"/>
+                <w:cs/>
+                <w:lang w:bidi="th-TH"/>
+              </w:rPr>
+              <w:t>663380379-2</w:t>
+            </w:r>
           </w:p>
         </w:tc>
       </w:tr>
@@ -2422,7 +2380,7 @@
         </w:tc>
         <w:tc>
           <w:tcPr>
-            <w:tcW w:w="4649" w:type="dxa"/>
+            <w:tcW w:w="3942" w:type="dxa"/>
             <w:gridSpan w:val="2"/>
           </w:tcPr>
           <w:p>
@@ -2504,7 +2462,7 @@
         </w:tc>
         <w:tc>
           <w:tcPr>
-            <w:tcW w:w="2164" w:type="dxa"/>
+            <w:tcW w:w="3628" w:type="dxa"/>
           </w:tcPr>
           <w:p>
             <w:pPr>
@@ -2544,7 +2502,7 @@
         </w:tc>
         <w:tc>
           <w:tcPr>
-            <w:tcW w:w="4070" w:type="dxa"/>
+            <w:tcW w:w="3313" w:type="dxa"/>
             <w:gridSpan w:val="3"/>
           </w:tcPr>
           <w:p>
@@ -2631,7 +2589,7 @@
         </w:tc>
         <w:tc>
           <w:tcPr>
-            <w:tcW w:w="4649" w:type="dxa"/>
+            <w:tcW w:w="3942" w:type="dxa"/>
             <w:gridSpan w:val="2"/>
           </w:tcPr>
           <w:p>
@@ -2665,7 +2623,7 @@
         </w:tc>
         <w:tc>
           <w:tcPr>
-            <w:tcW w:w="2164" w:type="dxa"/>
+            <w:tcW w:w="3628" w:type="dxa"/>
           </w:tcPr>
           <w:p>
             <w:pPr>
@@ -2705,18 +2663,28 @@
         </w:tc>
         <w:tc>
           <w:tcPr>
-            <w:tcW w:w="4070" w:type="dxa"/>
+            <w:tcW w:w="3313" w:type="dxa"/>
             <w:gridSpan w:val="3"/>
           </w:tcPr>
           <w:p>
             <w:pPr>
               <w:rPr>
-                <w:rFonts w:ascii="TH SarabunPSK" w:hAnsi="TH SarabunPSK" w:cs="TH SarabunPSK"/>
-                <w:sz w:val="32"/>
-                <w:szCs w:val="32"/>
-                <w:lang w:bidi="th-TH"/>
-              </w:rPr>
-            </w:pPr>
+                <w:rFonts w:ascii="TH SarabunPSK" w:hAnsi="TH SarabunPSK" w:cs="TH SarabunPSK" w:hint="cs"/>
+                <w:sz w:val="32"/>
+                <w:szCs w:val="32"/>
+                <w:lang w:bidi="th-TH"/>
+              </w:rPr>
+            </w:pPr>
+            <w:r>
+              <w:rPr>
+                <w:rFonts w:ascii="TH SarabunPSK" w:hAnsi="TH SarabunPSK" w:cs="TH SarabunPSK" w:hint="cs"/>
+                <w:sz w:val="32"/>
+                <w:szCs w:val="32"/>
+                <w:cs/>
+                <w:lang w:bidi="th-TH"/>
+              </w:rPr>
+              <w:t>12/31/2025</w:t>
+            </w:r>
           </w:p>
         </w:tc>
       </w:tr>
@@ -3322,7 +3290,7 @@
         </w:tc>
         <w:tc>
           <w:tcPr>
-            <w:tcW w:w="2759" w:type="dxa"/>
+            <w:tcW w:w="2052" w:type="dxa"/>
           </w:tcPr>
           <w:p>
             <w:pPr>
@@ -3351,7 +3319,7 @@
         </w:tc>
         <w:tc>
           <w:tcPr>
-            <w:tcW w:w="2603" w:type="dxa"/>
+            <w:tcW w:w="4356" w:type="dxa"/>
             <w:gridSpan w:val="2"/>
           </w:tcPr>
           <w:p>
@@ -3381,7 +3349,7 @@
         </w:tc>
         <w:tc>
           <w:tcPr>
-            <w:tcW w:w="2279" w:type="dxa"/>
+            <w:tcW w:w="1440" w:type="dxa"/>
           </w:tcPr>
           <w:p>
             <w:pPr>
@@ -3468,7 +3436,7 @@
         </w:tc>
         <w:tc>
           <w:tcPr>
-            <w:tcW w:w="1352" w:type="dxa"/>
+            <w:tcW w:w="1145" w:type="dxa"/>
           </w:tcPr>
           <w:p>
             <w:pPr>
@@ -3739,7 +3707,7 @@
         </w:tc>
         <w:tc>
           <w:tcPr>
-            <w:tcW w:w="2759" w:type="dxa"/>
+            <w:tcW w:w="2052" w:type="dxa"/>
           </w:tcPr>
           <w:p>
             <w:pPr>
@@ -3803,38 +3771,123 @@
         </w:tc>
         <w:tc>
           <w:tcPr>
-            <w:tcW w:w="2603" w:type="dxa"/>
+            <w:tcW w:w="4356" w:type="dxa"/>
             <w:gridSpan w:val="2"/>
           </w:tcPr>
           <w:p>
             <w:pPr>
               <w:rPr>
-                <w:rFonts w:ascii="TH SarabunPSK" w:hAnsi="TH SarabunPSK" w:cs="TH SarabunPSK"/>
-                <w:sz w:val="32"/>
-                <w:szCs w:val="32"/>
-                <w:lang w:bidi="th-TH"/>
-              </w:rPr>
-            </w:pPr>
-          </w:p>
-        </w:tc>
-        <w:tc>
-          <w:tcPr>
-            <w:tcW w:w="2279" w:type="dxa"/>
-          </w:tcPr>
-          <w:p>
-            <w:pPr>
-              <w:rPr>
-                <w:rFonts w:ascii="TH SarabunPSK" w:hAnsi="TH SarabunPSK" w:cs="TH SarabunPSK"/>
-                <w:sz w:val="32"/>
-                <w:szCs w:val="32"/>
-                <w:lang w:bidi="th-TH"/>
-              </w:rPr>
-            </w:pPr>
-          </w:p>
-        </w:tc>
-        <w:tc>
-          <w:tcPr>
-            <w:tcW w:w="1352" w:type="dxa"/>
+                <w:rFonts w:ascii="TH SarabunPSK" w:hAnsi="TH SarabunPSK" w:cs="TH SarabunPSK" w:hint="cs"/>
+                <w:sz w:val="32"/>
+                <w:szCs w:val="32"/>
+                <w:cs/>
+                <w:lang w:bidi="th-TH"/>
+              </w:rPr>
+            </w:pPr>
+            <w:r>
+              <w:rPr>
+                <w:rFonts w:ascii="TH SarabunPSK" w:hAnsi="TH SarabunPSK" w:cs="TH SarabunPSK" w:hint="cs"/>
+                <w:sz w:val="32"/>
+                <w:szCs w:val="32"/>
+                <w:cs/>
+                <w:lang w:bidi="th-TH"/>
+              </w:rPr>
+              <w:t xml:space="preserve">มีการแสดงหน้าจอ </w:t>
+            </w:r>
+            <w:r>
+              <w:rPr>
+                <w:rFonts w:ascii="TH SarabunPSK" w:hAnsi="TH SarabunPSK" w:cs="TH SarabunPSK"/>
+                <w:sz w:val="32"/>
+                <w:szCs w:val="32"/>
+                <w:lang w:bidi="th-TH"/>
+              </w:rPr>
+              <w:t xml:space="preserve">Workshop </w:t>
+            </w:r>
+            <w:r>
+              <w:rPr>
+                <w:rFonts w:ascii="TH SarabunPSK" w:hAnsi="TH SarabunPSK" w:cs="TH SarabunPSK"/>
+                <w:sz w:val="32"/>
+                <w:szCs w:val="32"/>
+                <w:lang w:bidi="th-TH"/>
+              </w:rPr>
+              <w:t xml:space="preserve">Registration </w:t>
+            </w:r>
+            <w:r>
+              <w:rPr>
+                <w:rFonts w:ascii="TH SarabunPSK" w:hAnsi="TH SarabunPSK" w:cs="TH SarabunPSK" w:hint="cs"/>
+                <w:sz w:val="32"/>
+                <w:szCs w:val="32"/>
+                <w:cs/>
+                <w:lang w:bidi="th-TH"/>
+              </w:rPr>
+              <w:t xml:space="preserve">และ </w:t>
+            </w:r>
+            <w:r>
+              <w:rPr>
+                <w:rFonts w:ascii="TH SarabunPSK" w:hAnsi="TH SarabunPSK" w:cs="TH SarabunPSK"/>
+                <w:sz w:val="32"/>
+                <w:szCs w:val="32"/>
+                <w:lang w:bidi="th-TH"/>
+              </w:rPr>
+              <w:t>Title</w:t>
+            </w:r>
+            <w:r>
+              <w:rPr>
+                <w:rFonts w:ascii="TH SarabunPSK" w:hAnsi="TH SarabunPSK" w:cs="TH SarabunPSK"/>
+                <w:sz w:val="32"/>
+                <w:szCs w:val="32"/>
+                <w:lang w:bidi="th-TH"/>
+              </w:rPr>
+              <w:t>(Registration)</w:t>
+            </w:r>
+            <w:r>
+              <w:rPr>
+                <w:rFonts w:ascii="TH SarabunPSK" w:hAnsi="TH SarabunPSK" w:cs="TH SarabunPSK"/>
+                <w:sz w:val="32"/>
+                <w:szCs w:val="32"/>
+                <w:lang w:bidi="th-TH"/>
+              </w:rPr>
+              <w:t xml:space="preserve"> </w:t>
+            </w:r>
+            <w:r>
+              <w:rPr>
+                <w:rFonts w:ascii="TH SarabunPSK" w:hAnsi="TH SarabunPSK" w:cs="TH SarabunPSK" w:hint="cs"/>
+                <w:sz w:val="32"/>
+                <w:szCs w:val="32"/>
+                <w:cs/>
+                <w:lang w:bidi="th-TH"/>
+              </w:rPr>
+              <w:t>อย่างชัดเจน</w:t>
+            </w:r>
+          </w:p>
+        </w:tc>
+        <w:tc>
+          <w:tcPr>
+            <w:tcW w:w="1440" w:type="dxa"/>
+          </w:tcPr>
+          <w:p>
+            <w:pPr>
+              <w:rPr>
+                <w:rFonts w:ascii="TH SarabunPSK" w:hAnsi="TH SarabunPSK" w:cs="TH SarabunPSK"/>
+                <w:sz w:val="32"/>
+                <w:szCs w:val="32"/>
+                <w:lang w:bidi="th-TH"/>
+              </w:rPr>
+            </w:pPr>
+            <w:r>
+              <w:rPr>
+                <w:rFonts w:ascii="TH SarabunPSK" w:hAnsi="TH SarabunPSK" w:cs="TH SarabunPSK"/>
+                <w:sz w:val="32"/>
+                <w:szCs w:val="32"/>
+                <w:lang w:bidi="th-TH"/>
+              </w:rPr>
+              <w:t>Pass</w:t>
+            </w:r>
+          </w:p>
+        </w:tc>
+        <w:tc>
+          <w:tcPr>
+            <w:tcW w:w="1145" w:type="dxa"/>
           </w:tcPr>
           <w:p>
             <w:pPr>
@@ -4009,7 +4062,6 @@
               </w:rPr>
               <w:t>“</w:t>
             </w:r>
-            <w:proofErr w:type="spellStart"/>
             <w:r>
               <w:rPr>
                 <w:rFonts w:ascii="TH SarabunPSK" w:hAnsi="TH SarabunPSK" w:cs="TH SarabunPSK" w:hint="cs"/>
@@ -4028,7 +4080,6 @@
               </w:rPr>
               <w:t>yod</w:t>
             </w:r>
-            <w:proofErr w:type="spellEnd"/>
             <w:r>
               <w:rPr>
                 <w:rFonts w:ascii="TH SarabunPSK" w:hAnsi="TH SarabunPSK" w:cs="TH SarabunPSK" w:hint="cs"/>
@@ -4094,7 +4145,6 @@
               </w:rPr>
               <w:t xml:space="preserve"> = “</w:t>
             </w:r>
-            <w:proofErr w:type="spellStart"/>
             <w:r>
               <w:rPr>
                 <w:rFonts w:ascii="TH SarabunPSK" w:hAnsi="TH SarabunPSK" w:cs="TH SarabunPSK" w:hint="cs"/>
@@ -4104,7 +4154,6 @@
               </w:rPr>
               <w:t>Sodsai</w:t>
             </w:r>
-            <w:proofErr w:type="spellEnd"/>
             <w:r>
               <w:rPr>
                 <w:rFonts w:ascii="TH SarabunPSK" w:hAnsi="TH SarabunPSK" w:cs="TH SarabunPSK" w:hint="cs"/>
@@ -4234,7 +4283,6 @@
               </w:rPr>
               <w:t>“</w:t>
             </w:r>
-            <w:proofErr w:type="spellStart"/>
             <w:r>
               <w:rPr>
                 <w:rFonts w:ascii="TH SarabunPSK" w:hAnsi="TH SarabunPSK" w:cs="TH SarabunPSK" w:hint="cs"/>
@@ -4271,7 +4319,6 @@
               </w:rPr>
               <w:t>mail</w:t>
             </w:r>
-            <w:proofErr w:type="spellEnd"/>
             <w:r>
               <w:rPr>
                 <w:rFonts w:ascii="TH SarabunPSK" w:hAnsi="TH SarabunPSK" w:cs="TH SarabunPSK" w:hint="cs"/>
@@ -4499,7 +4546,7 @@
         </w:tc>
         <w:tc>
           <w:tcPr>
-            <w:tcW w:w="2759" w:type="dxa"/>
+            <w:tcW w:w="2052" w:type="dxa"/>
           </w:tcPr>
           <w:p>
             <w:pPr>
@@ -4716,7 +4763,7 @@
         </w:tc>
         <w:tc>
           <w:tcPr>
-            <w:tcW w:w="2603" w:type="dxa"/>
+            <w:tcW w:w="4356" w:type="dxa"/>
             <w:gridSpan w:val="2"/>
           </w:tcPr>
           <w:p>
@@ -4728,26 +4775,89 @@
                 <w:lang w:bidi="th-TH"/>
               </w:rPr>
             </w:pPr>
-          </w:p>
-        </w:tc>
-        <w:tc>
-          <w:tcPr>
-            <w:tcW w:w="2279" w:type="dxa"/>
-          </w:tcPr>
-          <w:p>
-            <w:pPr>
-              <w:rPr>
-                <w:rFonts w:ascii="TH SarabunPSK" w:hAnsi="TH SarabunPSK" w:cs="TH SarabunPSK"/>
-                <w:sz w:val="32"/>
-                <w:szCs w:val="32"/>
-                <w:lang w:bidi="th-TH"/>
-              </w:rPr>
-            </w:pPr>
-          </w:p>
-        </w:tc>
-        <w:tc>
-          <w:tcPr>
-            <w:tcW w:w="1352" w:type="dxa"/>
+            <w:r>
+              <w:rPr>
+                <w:rFonts w:ascii="TH SarabunPSK" w:hAnsi="TH SarabunPSK" w:cs="TH SarabunPSK"/>
+                <w:sz w:val="32"/>
+                <w:szCs w:val="32"/>
+                <w:cs/>
+                <w:lang w:bidi="th-TH"/>
+              </w:rPr>
+              <w:drawing>
+                <wp:inline distT="0" distB="0" distL="0" distR="0" wp14:anchorId="3E532BFB" wp14:editId="63E6A8D8">
+                  <wp:extent cx="2374711" cy="1773237"/>
+                  <wp:effectExtent l="0" t="0" r="6985" b="0"/>
+                  <wp:docPr id="555227080" name="Picture 1"/>
+                  <wp:cNvGraphicFramePr>
+                    <a:graphicFrameLocks xmlns:a="http://schemas.openxmlformats.org/drawingml/2006/main" noChangeAspect="1"/>
+                  </wp:cNvGraphicFramePr>
+                  <a:graphic xmlns:a="http://schemas.openxmlformats.org/drawingml/2006/main">
+                    <a:graphicData uri="http://schemas.openxmlformats.org/drawingml/2006/picture">
+                      <pic:pic xmlns:pic="http://schemas.openxmlformats.org/drawingml/2006/picture">
+                        <pic:nvPicPr>
+                          <pic:cNvPr id="555227080" name=""/>
+                          <pic:cNvPicPr/>
+                        </pic:nvPicPr>
+                        <pic:blipFill>
+                          <a:blip r:embed="rId11"/>
+                          <a:stretch>
+                            <a:fillRect/>
+                          </a:stretch>
+                        </pic:blipFill>
+                        <pic:spPr>
+                          <a:xfrm>
+                            <a:off x="0" y="0"/>
+                            <a:ext cx="2407498" cy="1797720"/>
+                          </a:xfrm>
+                          <a:prstGeom prst="rect">
+                            <a:avLst/>
+                          </a:prstGeom>
+                        </pic:spPr>
+                      </pic:pic>
+                    </a:graphicData>
+                  </a:graphic>
+                </wp:inline>
+              </w:drawing>
+            </w:r>
+          </w:p>
+          <w:p>
+            <w:pPr>
+              <w:rPr>
+                <w:rFonts w:ascii="TH SarabunPSK" w:hAnsi="TH SarabunPSK" w:cs="TH SarabunPSK"/>
+                <w:sz w:val="32"/>
+                <w:szCs w:val="32"/>
+                <w:lang w:bidi="th-TH"/>
+              </w:rPr>
+            </w:pPr>
+          </w:p>
+        </w:tc>
+        <w:tc>
+          <w:tcPr>
+            <w:tcW w:w="1440" w:type="dxa"/>
+          </w:tcPr>
+          <w:p>
+            <w:pPr>
+              <w:rPr>
+                <w:rFonts w:ascii="TH SarabunPSK" w:hAnsi="TH SarabunPSK" w:cs="TH SarabunPSK"/>
+                <w:sz w:val="32"/>
+                <w:szCs w:val="32"/>
+                <w:lang w:bidi="th-TH"/>
+              </w:rPr>
+            </w:pPr>
+            <w:r>
+              <w:rPr>
+                <w:rFonts w:ascii="TH SarabunPSK" w:hAnsi="TH SarabunPSK" w:cs="TH SarabunPSK"/>
+                <w:sz w:val="32"/>
+                <w:szCs w:val="32"/>
+                <w:lang w:bidi="th-TH"/>
+              </w:rPr>
+              <w:t>Pass</w:t>
+            </w:r>
+          </w:p>
+        </w:tc>
+        <w:tc>
+          <w:tcPr>
+            <w:tcW w:w="1145" w:type="dxa"/>
           </w:tcPr>
           <w:p>
             <w:pPr>
@@ -4836,7 +4946,7 @@
         </w:tc>
         <w:tc>
           <w:tcPr>
-            <w:tcW w:w="2759" w:type="dxa"/>
+            <w:tcW w:w="2052" w:type="dxa"/>
           </w:tcPr>
           <w:p>
             <w:pPr>
@@ -4865,7 +4975,7 @@
         </w:tc>
         <w:tc>
           <w:tcPr>
-            <w:tcW w:w="2603" w:type="dxa"/>
+            <w:tcW w:w="4356" w:type="dxa"/>
             <w:gridSpan w:val="2"/>
           </w:tcPr>
           <w:p>
@@ -4895,7 +5005,7 @@
         </w:tc>
         <w:tc>
           <w:tcPr>
-            <w:tcW w:w="2279" w:type="dxa"/>
+            <w:tcW w:w="1440" w:type="dxa"/>
           </w:tcPr>
           <w:p>
             <w:pPr>
@@ -4982,7 +5092,7 @@
         </w:tc>
         <w:tc>
           <w:tcPr>
-            <w:tcW w:w="1352" w:type="dxa"/>
+            <w:tcW w:w="1145" w:type="dxa"/>
           </w:tcPr>
           <w:p>
             <w:pPr>
@@ -5224,7 +5334,7 @@
         </w:tc>
         <w:tc>
           <w:tcPr>
-            <w:tcW w:w="2759" w:type="dxa"/>
+            <w:tcW w:w="2052" w:type="dxa"/>
           </w:tcPr>
           <w:p>
             <w:pPr>
@@ -5271,22 +5381,13 @@
                 <w:szCs w:val="32"/>
                 <w:lang w:bidi="th-TH"/>
               </w:rPr>
-              <w:t xml:space="preserve"> </w:t>
-            </w:r>
-            <w:r>
-              <w:rPr>
-                <w:rFonts w:ascii="TH SarabunPSK" w:hAnsi="TH SarabunPSK" w:cs="TH SarabunPSK" w:hint="cs"/>
-                <w:sz w:val="32"/>
-                <w:szCs w:val="32"/>
-                <w:lang w:bidi="th-TH"/>
-              </w:rPr>
-              <w:t>Registration</w:t>
-            </w:r>
-          </w:p>
-        </w:tc>
-        <w:tc>
-          <w:tcPr>
-            <w:tcW w:w="2603" w:type="dxa"/>
+              <w:t xml:space="preserve"> Registration</w:t>
+            </w:r>
+          </w:p>
+        </w:tc>
+        <w:tc>
+          <w:tcPr>
+            <w:tcW w:w="4356" w:type="dxa"/>
             <w:gridSpan w:val="2"/>
           </w:tcPr>
           <w:p>
@@ -5298,26 +5399,83 @@
                 <w:lang w:bidi="th-TH"/>
               </w:rPr>
             </w:pPr>
-          </w:p>
-        </w:tc>
-        <w:tc>
-          <w:tcPr>
-            <w:tcW w:w="2279" w:type="dxa"/>
-          </w:tcPr>
-          <w:p>
-            <w:pPr>
-              <w:rPr>
-                <w:rFonts w:ascii="TH SarabunPSK" w:hAnsi="TH SarabunPSK" w:cs="TH SarabunPSK"/>
-                <w:sz w:val="32"/>
-                <w:szCs w:val="32"/>
-                <w:lang w:bidi="th-TH"/>
-              </w:rPr>
-            </w:pPr>
-          </w:p>
-        </w:tc>
-        <w:tc>
-          <w:tcPr>
-            <w:tcW w:w="1352" w:type="dxa"/>
+            <w:r>
+              <w:rPr>
+                <w:rFonts w:ascii="TH SarabunPSK" w:hAnsi="TH SarabunPSK" w:cs="TH SarabunPSK" w:hint="cs"/>
+                <w:sz w:val="32"/>
+                <w:szCs w:val="32"/>
+                <w:cs/>
+                <w:lang w:bidi="th-TH"/>
+              </w:rPr>
+              <w:t xml:space="preserve">มีการแสดงหน้าจอ </w:t>
+            </w:r>
+            <w:r>
+              <w:rPr>
+                <w:rFonts w:ascii="TH SarabunPSK" w:hAnsi="TH SarabunPSK" w:cs="TH SarabunPSK"/>
+                <w:sz w:val="32"/>
+                <w:szCs w:val="32"/>
+                <w:lang w:bidi="th-TH"/>
+              </w:rPr>
+              <w:t xml:space="preserve">Workshop Registration </w:t>
+            </w:r>
+            <w:r>
+              <w:rPr>
+                <w:rFonts w:ascii="TH SarabunPSK" w:hAnsi="TH SarabunPSK" w:cs="TH SarabunPSK" w:hint="cs"/>
+                <w:sz w:val="32"/>
+                <w:szCs w:val="32"/>
+                <w:cs/>
+                <w:lang w:bidi="th-TH"/>
+              </w:rPr>
+              <w:t xml:space="preserve">และ </w:t>
+            </w:r>
+            <w:r>
+              <w:rPr>
+                <w:rFonts w:ascii="TH SarabunPSK" w:hAnsi="TH SarabunPSK" w:cs="TH SarabunPSK"/>
+                <w:sz w:val="32"/>
+                <w:szCs w:val="32"/>
+                <w:lang w:bidi="th-TH"/>
+              </w:rPr>
+              <w:t xml:space="preserve">Title(Registration) </w:t>
+            </w:r>
+            <w:r>
+              <w:rPr>
+                <w:rFonts w:ascii="TH SarabunPSK" w:hAnsi="TH SarabunPSK" w:cs="TH SarabunPSK" w:hint="cs"/>
+                <w:sz w:val="32"/>
+                <w:szCs w:val="32"/>
+                <w:cs/>
+                <w:lang w:bidi="th-TH"/>
+              </w:rPr>
+              <w:t>อย่างชัดเจน</w:t>
+            </w:r>
+          </w:p>
+        </w:tc>
+        <w:tc>
+          <w:tcPr>
+            <w:tcW w:w="1440" w:type="dxa"/>
+          </w:tcPr>
+          <w:p>
+            <w:pPr>
+              <w:rPr>
+                <w:rFonts w:ascii="TH SarabunPSK" w:hAnsi="TH SarabunPSK" w:cs="TH SarabunPSK"/>
+                <w:sz w:val="32"/>
+                <w:szCs w:val="32"/>
+                <w:lang w:bidi="th-TH"/>
+              </w:rPr>
+            </w:pPr>
+            <w:r>
+              <w:rPr>
+                <w:rFonts w:ascii="TH SarabunPSK" w:hAnsi="TH SarabunPSK" w:cs="TH SarabunPSK"/>
+                <w:sz w:val="32"/>
+                <w:szCs w:val="32"/>
+                <w:lang w:bidi="th-TH"/>
+              </w:rPr>
+              <w:t>Pass</w:t>
+            </w:r>
+          </w:p>
+        </w:tc>
+        <w:tc>
+          <w:tcPr>
+            <w:tcW w:w="1145" w:type="dxa"/>
           </w:tcPr>
           <w:p>
             <w:pPr>
@@ -5378,16 +5536,7 @@
                 <w:szCs w:val="32"/>
                 <w:lang w:bidi="th-TH"/>
               </w:rPr>
-              <w:t>Register Success</w:t>
-            </w:r>
-            <w:r>
-              <w:rPr>
-                <w:rFonts w:ascii="TH SarabunPSK" w:hAnsi="TH SarabunPSK" w:cs="TH SarabunPSK" w:hint="cs"/>
-                <w:sz w:val="32"/>
-                <w:szCs w:val="32"/>
-                <w:lang w:bidi="th-TH"/>
-              </w:rPr>
-              <w:t xml:space="preserve"> No Organization Info</w:t>
+              <w:t>Register Success No Organization Info</w:t>
             </w:r>
             <w:r>
               <w:rPr>
@@ -5482,7 +5631,6 @@
               </w:rPr>
               <w:t xml:space="preserve"> = “</w:t>
             </w:r>
-            <w:proofErr w:type="spellStart"/>
             <w:r>
               <w:rPr>
                 <w:rFonts w:ascii="TH SarabunPSK" w:hAnsi="TH SarabunPSK" w:cs="TH SarabunPSK" w:hint="cs"/>
@@ -5501,7 +5649,6 @@
               </w:rPr>
               <w:t>yod</w:t>
             </w:r>
-            <w:proofErr w:type="spellEnd"/>
             <w:r>
               <w:rPr>
                 <w:rFonts w:ascii="TH SarabunPSK" w:hAnsi="TH SarabunPSK" w:cs="TH SarabunPSK" w:hint="cs"/>
@@ -5557,7 +5704,6 @@
               </w:rPr>
               <w:t xml:space="preserve"> = “</w:t>
             </w:r>
-            <w:proofErr w:type="spellStart"/>
             <w:r>
               <w:rPr>
                 <w:rFonts w:ascii="TH SarabunPSK" w:hAnsi="TH SarabunPSK" w:cs="TH SarabunPSK" w:hint="cs"/>
@@ -5567,7 +5713,6 @@
               </w:rPr>
               <w:t>Sodsai</w:t>
             </w:r>
-            <w:proofErr w:type="spellEnd"/>
             <w:r>
               <w:rPr>
                 <w:rFonts w:ascii="TH SarabunPSK" w:hAnsi="TH SarabunPSK" w:cs="TH SarabunPSK" w:hint="cs"/>
@@ -5623,7 +5768,6 @@
               </w:rPr>
               <w:t>= “</w:t>
             </w:r>
-            <w:proofErr w:type="spellStart"/>
             <w:r>
               <w:rPr>
                 <w:rFonts w:ascii="TH SarabunPSK" w:hAnsi="TH SarabunPSK" w:cs="TH SarabunPSK" w:hint="cs"/>
@@ -5651,7 +5795,6 @@
               </w:rPr>
               <w:t>@kkumail</w:t>
             </w:r>
-            <w:proofErr w:type="spellEnd"/>
             <w:r>
               <w:rPr>
                 <w:rFonts w:ascii="TH SarabunPSK" w:hAnsi="TH SarabunPSK" w:cs="TH SarabunPSK" w:hint="cs"/>
@@ -5869,7 +6012,7 @@
         </w:tc>
         <w:tc>
           <w:tcPr>
-            <w:tcW w:w="2759" w:type="dxa"/>
+            <w:tcW w:w="2052" w:type="dxa"/>
           </w:tcPr>
           <w:p>
             <w:pPr>
@@ -6008,7 +6151,7 @@
         </w:tc>
         <w:tc>
           <w:tcPr>
-            <w:tcW w:w="2603" w:type="dxa"/>
+            <w:tcW w:w="4356" w:type="dxa"/>
             <w:gridSpan w:val="2"/>
           </w:tcPr>
           <w:p>
@@ -6020,26 +6163,88 @@
                 <w:lang w:bidi="th-TH"/>
               </w:rPr>
             </w:pPr>
-          </w:p>
-        </w:tc>
-        <w:tc>
-          <w:tcPr>
-            <w:tcW w:w="2279" w:type="dxa"/>
-          </w:tcPr>
-          <w:p>
-            <w:pPr>
-              <w:rPr>
-                <w:rFonts w:ascii="TH SarabunPSK" w:hAnsi="TH SarabunPSK" w:cs="TH SarabunPSK"/>
-                <w:sz w:val="32"/>
-                <w:szCs w:val="32"/>
-                <w:lang w:bidi="th-TH"/>
-              </w:rPr>
-            </w:pPr>
-          </w:p>
-        </w:tc>
-        <w:tc>
-          <w:tcPr>
-            <w:tcW w:w="1352" w:type="dxa"/>
+            <w:r>
+              <w:rPr>
+                <w:rFonts w:ascii="TH SarabunPSK" w:hAnsi="TH SarabunPSK" w:cs="TH SarabunPSK"/>
+                <w:sz w:val="32"/>
+                <w:szCs w:val="32"/>
+                <w:lang w:bidi="th-TH"/>
+              </w:rPr>
+              <w:drawing>
+                <wp:inline distT="0" distB="0" distL="0" distR="0" wp14:anchorId="7EC71C8D" wp14:editId="3FFA94E0">
+                  <wp:extent cx="2615654" cy="1391479"/>
+                  <wp:effectExtent l="0" t="0" r="0" b="0"/>
+                  <wp:docPr id="1257284140" name="Picture 1" descr="A screenshot of a computer&#10;&#10;AI-generated content may be incorrect."/>
+                  <wp:cNvGraphicFramePr>
+                    <a:graphicFrameLocks xmlns:a="http://schemas.openxmlformats.org/drawingml/2006/main" noChangeAspect="1"/>
+                  </wp:cNvGraphicFramePr>
+                  <a:graphic xmlns:a="http://schemas.openxmlformats.org/drawingml/2006/main">
+                    <a:graphicData uri="http://schemas.openxmlformats.org/drawingml/2006/picture">
+                      <pic:pic xmlns:pic="http://schemas.openxmlformats.org/drawingml/2006/picture">
+                        <pic:nvPicPr>
+                          <pic:cNvPr id="1831450007" name="Picture 1" descr="A screenshot of a computer&#10;&#10;AI-generated content may be incorrect."/>
+                          <pic:cNvPicPr/>
+                        </pic:nvPicPr>
+                        <pic:blipFill>
+                          <a:blip r:embed="rId12"/>
+                          <a:stretch>
+                            <a:fillRect/>
+                          </a:stretch>
+                        </pic:blipFill>
+                        <pic:spPr>
+                          <a:xfrm>
+                            <a:off x="0" y="0"/>
+                            <a:ext cx="2629758" cy="1398982"/>
+                          </a:xfrm>
+                          <a:prstGeom prst="rect">
+                            <a:avLst/>
+                          </a:prstGeom>
+                        </pic:spPr>
+                      </pic:pic>
+                    </a:graphicData>
+                  </a:graphic>
+                </wp:inline>
+              </w:drawing>
+            </w:r>
+          </w:p>
+          <w:p>
+            <w:pPr>
+              <w:rPr>
+                <w:rFonts w:ascii="TH SarabunPSK" w:hAnsi="TH SarabunPSK" w:cs="TH SarabunPSK"/>
+                <w:sz w:val="32"/>
+                <w:szCs w:val="32"/>
+                <w:lang w:bidi="th-TH"/>
+              </w:rPr>
+            </w:pPr>
+          </w:p>
+        </w:tc>
+        <w:tc>
+          <w:tcPr>
+            <w:tcW w:w="1440" w:type="dxa"/>
+          </w:tcPr>
+          <w:p>
+            <w:pPr>
+              <w:rPr>
+                <w:rFonts w:ascii="TH SarabunPSK" w:hAnsi="TH SarabunPSK" w:cs="TH SarabunPSK"/>
+                <w:sz w:val="32"/>
+                <w:szCs w:val="32"/>
+                <w:lang w:bidi="th-TH"/>
+              </w:rPr>
+            </w:pPr>
+            <w:r>
+              <w:rPr>
+                <w:rFonts w:ascii="TH SarabunPSK" w:hAnsi="TH SarabunPSK" w:cs="TH SarabunPSK"/>
+                <w:sz w:val="32"/>
+                <w:szCs w:val="32"/>
+                <w:lang w:bidi="th-TH"/>
+              </w:rPr>
+              <w:t>Pass</w:t>
+            </w:r>
+          </w:p>
+        </w:tc>
+        <w:tc>
+          <w:tcPr>
+            <w:tcW w:w="1145" w:type="dxa"/>
           </w:tcPr>
           <w:p>
             <w:pPr>
@@ -6054,16 +6259,6 @@
         </w:tc>
       </w:tr>
     </w:tbl>
-    <w:p>
-      <w:pPr>
-        <w:rPr>
-          <w:rFonts w:ascii="TH SarabunPSK" w:hAnsi="TH SarabunPSK" w:cs="TH SarabunPSK"/>
-          <w:sz w:val="32"/>
-          <w:szCs w:val="32"/>
-          <w:lang w:bidi="th-TH"/>
-        </w:rPr>
-      </w:pPr>
-    </w:p>
     <w:p>
       <w:pPr>
         <w:rPr>
@@ -6132,19 +6327,19 @@
         <w:tblLook w:val="04A0" w:firstRow="1" w:lastRow="0" w:firstColumn="1" w:lastColumn="0" w:noHBand="0" w:noVBand="1"/>
       </w:tblPr>
       <w:tblGrid>
-        <w:gridCol w:w="630"/>
+        <w:gridCol w:w="631"/>
         <w:gridCol w:w="2617"/>
         <w:gridCol w:w="1890"/>
-        <w:gridCol w:w="2759"/>
-        <w:gridCol w:w="2164"/>
-        <w:gridCol w:w="439"/>
-        <w:gridCol w:w="2279"/>
-        <w:gridCol w:w="1352"/>
+        <w:gridCol w:w="2461"/>
+        <w:gridCol w:w="2809"/>
+        <w:gridCol w:w="1043"/>
+        <w:gridCol w:w="1429"/>
+        <w:gridCol w:w="1250"/>
       </w:tblGrid>
       <w:tr>
         <w:tc>
           <w:tcPr>
-            <w:tcW w:w="3247" w:type="dxa"/>
+            <w:tcW w:w="3248" w:type="dxa"/>
             <w:gridSpan w:val="2"/>
           </w:tcPr>
           <w:p>
@@ -6186,7 +6381,7 @@
         </w:tc>
         <w:tc>
           <w:tcPr>
-            <w:tcW w:w="4649" w:type="dxa"/>
+            <w:tcW w:w="4351" w:type="dxa"/>
             <w:gridSpan w:val="2"/>
           </w:tcPr>
           <w:p>
@@ -6267,7 +6462,7 @@
         </w:tc>
         <w:tc>
           <w:tcPr>
-            <w:tcW w:w="2164" w:type="dxa"/>
+            <w:tcW w:w="2809" w:type="dxa"/>
           </w:tcPr>
           <w:p>
             <w:pPr>
@@ -6307,7 +6502,7 @@
         </w:tc>
         <w:tc>
           <w:tcPr>
-            <w:tcW w:w="4070" w:type="dxa"/>
+            <w:tcW w:w="3722" w:type="dxa"/>
             <w:gridSpan w:val="3"/>
           </w:tcPr>
           <w:p>
@@ -6362,7 +6557,7 @@
       <w:tr>
         <w:tc>
           <w:tcPr>
-            <w:tcW w:w="3247" w:type="dxa"/>
+            <w:tcW w:w="3248" w:type="dxa"/>
             <w:gridSpan w:val="2"/>
           </w:tcPr>
           <w:p>
@@ -6403,7 +6598,7 @@
         </w:tc>
         <w:tc>
           <w:tcPr>
-            <w:tcW w:w="4649" w:type="dxa"/>
+            <w:tcW w:w="4351" w:type="dxa"/>
             <w:gridSpan w:val="2"/>
           </w:tcPr>
           <w:p>
@@ -6473,7 +6668,7 @@
         </w:tc>
         <w:tc>
           <w:tcPr>
-            <w:tcW w:w="2164" w:type="dxa"/>
+            <w:tcW w:w="2809" w:type="dxa"/>
           </w:tcPr>
           <w:p>
             <w:pPr>
@@ -6513,7 +6708,7 @@
         </w:tc>
         <w:tc>
           <w:tcPr>
-            <w:tcW w:w="4070" w:type="dxa"/>
+            <w:tcW w:w="3722" w:type="dxa"/>
             <w:gridSpan w:val="3"/>
           </w:tcPr>
           <w:p>
@@ -6531,7 +6726,7 @@
       <w:tr>
         <w:tc>
           <w:tcPr>
-            <w:tcW w:w="3247" w:type="dxa"/>
+            <w:tcW w:w="3248" w:type="dxa"/>
             <w:gridSpan w:val="2"/>
           </w:tcPr>
           <w:p>
@@ -6594,7 +6789,7 @@
         </w:tc>
         <w:tc>
           <w:tcPr>
-            <w:tcW w:w="4649" w:type="dxa"/>
+            <w:tcW w:w="4351" w:type="dxa"/>
             <w:gridSpan w:val="2"/>
           </w:tcPr>
           <w:p>
@@ -6676,7 +6871,7 @@
         </w:tc>
         <w:tc>
           <w:tcPr>
-            <w:tcW w:w="2164" w:type="dxa"/>
+            <w:tcW w:w="2809" w:type="dxa"/>
           </w:tcPr>
           <w:p>
             <w:pPr>
@@ -6716,7 +6911,7 @@
         </w:tc>
         <w:tc>
           <w:tcPr>
-            <w:tcW w:w="4070" w:type="dxa"/>
+            <w:tcW w:w="3722" w:type="dxa"/>
             <w:gridSpan w:val="3"/>
           </w:tcPr>
           <w:p>
@@ -6762,7 +6957,7 @@
       <w:tr>
         <w:tc>
           <w:tcPr>
-            <w:tcW w:w="3247" w:type="dxa"/>
+            <w:tcW w:w="3248" w:type="dxa"/>
             <w:gridSpan w:val="2"/>
           </w:tcPr>
           <w:p>
@@ -6803,7 +6998,7 @@
         </w:tc>
         <w:tc>
           <w:tcPr>
-            <w:tcW w:w="4649" w:type="dxa"/>
+            <w:tcW w:w="4351" w:type="dxa"/>
             <w:gridSpan w:val="2"/>
           </w:tcPr>
           <w:p>
@@ -6837,7 +7032,7 @@
         </w:tc>
         <w:tc>
           <w:tcPr>
-            <w:tcW w:w="2164" w:type="dxa"/>
+            <w:tcW w:w="2809" w:type="dxa"/>
           </w:tcPr>
           <w:p>
             <w:pPr>
@@ -6877,7 +7072,7 @@
         </w:tc>
         <w:tc>
           <w:tcPr>
-            <w:tcW w:w="4070" w:type="dxa"/>
+            <w:tcW w:w="3722" w:type="dxa"/>
             <w:gridSpan w:val="3"/>
           </w:tcPr>
           <w:p>
@@ -6895,7 +7090,7 @@
       <w:tr>
         <w:tc>
           <w:tcPr>
-            <w:tcW w:w="3247" w:type="dxa"/>
+            <w:tcW w:w="3248" w:type="dxa"/>
             <w:gridSpan w:val="2"/>
           </w:tcPr>
           <w:p>
@@ -6957,7 +7152,7 @@
         </w:tc>
         <w:tc>
           <w:tcPr>
-            <w:tcW w:w="10883" w:type="dxa"/>
+            <w:tcW w:w="10882" w:type="dxa"/>
             <w:gridSpan w:val="6"/>
           </w:tcPr>
           <w:p>
@@ -6986,7 +7181,7 @@
       <w:tr>
         <w:tc>
           <w:tcPr>
-            <w:tcW w:w="3247" w:type="dxa"/>
+            <w:tcW w:w="3248" w:type="dxa"/>
             <w:gridSpan w:val="2"/>
           </w:tcPr>
           <w:p>
@@ -7027,7 +7222,7 @@
         </w:tc>
         <w:tc>
           <w:tcPr>
-            <w:tcW w:w="10883" w:type="dxa"/>
+            <w:tcW w:w="10882" w:type="dxa"/>
             <w:gridSpan w:val="6"/>
           </w:tcPr>
           <w:p>
@@ -7141,7 +7336,7 @@
       <w:tr>
         <w:tc>
           <w:tcPr>
-            <w:tcW w:w="630" w:type="dxa"/>
+            <w:tcW w:w="631" w:type="dxa"/>
           </w:tcPr>
           <w:p>
             <w:pPr>
@@ -7212,7 +7407,7 @@
         </w:tc>
         <w:tc>
           <w:tcPr>
-            <w:tcW w:w="2759" w:type="dxa"/>
+            <w:tcW w:w="2461" w:type="dxa"/>
           </w:tcPr>
           <w:p>
             <w:pPr>
@@ -7241,7 +7436,7 @@
         </w:tc>
         <w:tc>
           <w:tcPr>
-            <w:tcW w:w="2603" w:type="dxa"/>
+            <w:tcW w:w="3852" w:type="dxa"/>
             <w:gridSpan w:val="2"/>
           </w:tcPr>
           <w:p>
@@ -7271,7 +7466,7 @@
         </w:tc>
         <w:tc>
           <w:tcPr>
-            <w:tcW w:w="2279" w:type="dxa"/>
+            <w:tcW w:w="1429" w:type="dxa"/>
           </w:tcPr>
           <w:p>
             <w:pPr>
@@ -7358,7 +7553,7 @@
         </w:tc>
         <w:tc>
           <w:tcPr>
-            <w:tcW w:w="1352" w:type="dxa"/>
+            <w:tcW w:w="1250" w:type="dxa"/>
           </w:tcPr>
           <w:p>
             <w:pPr>
@@ -7389,7 +7584,7 @@
       <w:tr>
         <w:tc>
           <w:tcPr>
-            <w:tcW w:w="630" w:type="dxa"/>
+            <w:tcW w:w="631" w:type="dxa"/>
           </w:tcPr>
           <w:p>
             <w:pPr>
@@ -7610,7 +7805,7 @@
         </w:tc>
         <w:tc>
           <w:tcPr>
-            <w:tcW w:w="2759" w:type="dxa"/>
+            <w:tcW w:w="2461" w:type="dxa"/>
           </w:tcPr>
           <w:p>
             <w:pPr>
@@ -7673,7 +7868,7 @@
         </w:tc>
         <w:tc>
           <w:tcPr>
-            <w:tcW w:w="2603" w:type="dxa"/>
+            <w:tcW w:w="3852" w:type="dxa"/>
             <w:gridSpan w:val="2"/>
           </w:tcPr>
           <w:p>
@@ -7685,26 +7880,83 @@
                 <w:lang w:bidi="th-TH"/>
               </w:rPr>
             </w:pPr>
-          </w:p>
-        </w:tc>
-        <w:tc>
-          <w:tcPr>
-            <w:tcW w:w="2279" w:type="dxa"/>
-          </w:tcPr>
-          <w:p>
-            <w:pPr>
-              <w:rPr>
-                <w:rFonts w:ascii="TH SarabunPSK" w:hAnsi="TH SarabunPSK" w:cs="TH SarabunPSK"/>
-                <w:sz w:val="32"/>
-                <w:szCs w:val="32"/>
-                <w:lang w:bidi="th-TH"/>
-              </w:rPr>
-            </w:pPr>
-          </w:p>
-        </w:tc>
-        <w:tc>
-          <w:tcPr>
-            <w:tcW w:w="1352" w:type="dxa"/>
+            <w:r>
+              <w:rPr>
+                <w:rFonts w:ascii="TH SarabunPSK" w:hAnsi="TH SarabunPSK" w:cs="TH SarabunPSK" w:hint="cs"/>
+                <w:sz w:val="32"/>
+                <w:szCs w:val="32"/>
+                <w:cs/>
+                <w:lang w:bidi="th-TH"/>
+              </w:rPr>
+              <w:t xml:space="preserve">มีการแสดงหน้าจอ </w:t>
+            </w:r>
+            <w:r>
+              <w:rPr>
+                <w:rFonts w:ascii="TH SarabunPSK" w:hAnsi="TH SarabunPSK" w:cs="TH SarabunPSK"/>
+                <w:sz w:val="32"/>
+                <w:szCs w:val="32"/>
+                <w:lang w:bidi="th-TH"/>
+              </w:rPr>
+              <w:t xml:space="preserve">Workshop Registration </w:t>
+            </w:r>
+            <w:r>
+              <w:rPr>
+                <w:rFonts w:ascii="TH SarabunPSK" w:hAnsi="TH SarabunPSK" w:cs="TH SarabunPSK" w:hint="cs"/>
+                <w:sz w:val="32"/>
+                <w:szCs w:val="32"/>
+                <w:cs/>
+                <w:lang w:bidi="th-TH"/>
+              </w:rPr>
+              <w:t xml:space="preserve">และ </w:t>
+            </w:r>
+            <w:r>
+              <w:rPr>
+                <w:rFonts w:ascii="TH SarabunPSK" w:hAnsi="TH SarabunPSK" w:cs="TH SarabunPSK"/>
+                <w:sz w:val="32"/>
+                <w:szCs w:val="32"/>
+                <w:lang w:bidi="th-TH"/>
+              </w:rPr>
+              <w:t xml:space="preserve">Title(Registration) </w:t>
+            </w:r>
+            <w:r>
+              <w:rPr>
+                <w:rFonts w:ascii="TH SarabunPSK" w:hAnsi="TH SarabunPSK" w:cs="TH SarabunPSK" w:hint="cs"/>
+                <w:sz w:val="32"/>
+                <w:szCs w:val="32"/>
+                <w:cs/>
+                <w:lang w:bidi="th-TH"/>
+              </w:rPr>
+              <w:t>อย่างชัดเจน</w:t>
+            </w:r>
+          </w:p>
+        </w:tc>
+        <w:tc>
+          <w:tcPr>
+            <w:tcW w:w="1429" w:type="dxa"/>
+          </w:tcPr>
+          <w:p>
+            <w:pPr>
+              <w:rPr>
+                <w:rFonts w:ascii="TH SarabunPSK" w:hAnsi="TH SarabunPSK" w:cs="TH SarabunPSK"/>
+                <w:sz w:val="32"/>
+                <w:szCs w:val="32"/>
+                <w:lang w:bidi="th-TH"/>
+              </w:rPr>
+            </w:pPr>
+            <w:r>
+              <w:rPr>
+                <w:rFonts w:ascii="TH SarabunPSK" w:hAnsi="TH SarabunPSK" w:cs="TH SarabunPSK"/>
+                <w:sz w:val="32"/>
+                <w:szCs w:val="32"/>
+                <w:lang w:bidi="th-TH"/>
+              </w:rPr>
+              <w:t>Pass</w:t>
+            </w:r>
+          </w:p>
+        </w:tc>
+        <w:tc>
+          <w:tcPr>
+            <w:tcW w:w="1250" w:type="dxa"/>
           </w:tcPr>
           <w:p>
             <w:pPr>
@@ -7721,7 +7973,7 @@
       <w:tr>
         <w:tc>
           <w:tcPr>
-            <w:tcW w:w="630" w:type="dxa"/>
+            <w:tcW w:w="631" w:type="dxa"/>
           </w:tcPr>
           <w:p>
             <w:pPr>
@@ -7879,7 +8131,6 @@
               </w:rPr>
               <w:t xml:space="preserve"> = “</w:t>
             </w:r>
-            <w:proofErr w:type="spellStart"/>
             <w:r>
               <w:rPr>
                 <w:rFonts w:ascii="TH SarabunPSK" w:hAnsi="TH SarabunPSK" w:cs="TH SarabunPSK" w:hint="cs"/>
@@ -7898,7 +8149,6 @@
               </w:rPr>
               <w:t>yod</w:t>
             </w:r>
-            <w:proofErr w:type="spellEnd"/>
             <w:r>
               <w:rPr>
                 <w:rFonts w:ascii="TH SarabunPSK" w:hAnsi="TH SarabunPSK" w:cs="TH SarabunPSK" w:hint="cs"/>
@@ -8018,7 +8268,6 @@
               </w:rPr>
               <w:t>= “</w:t>
             </w:r>
-            <w:proofErr w:type="spellStart"/>
             <w:r>
               <w:rPr>
                 <w:rFonts w:ascii="TH SarabunPSK" w:hAnsi="TH SarabunPSK" w:cs="TH SarabunPSK" w:hint="cs"/>
@@ -8046,7 +8295,6 @@
               </w:rPr>
               <w:t>@kkumail</w:t>
             </w:r>
-            <w:proofErr w:type="spellEnd"/>
             <w:r>
               <w:rPr>
                 <w:rFonts w:ascii="TH SarabunPSK" w:hAnsi="TH SarabunPSK" w:cs="TH SarabunPSK" w:hint="cs"/>
@@ -8276,7 +8524,7 @@
         </w:tc>
         <w:tc>
           <w:tcPr>
-            <w:tcW w:w="2759" w:type="dxa"/>
+            <w:tcW w:w="2461" w:type="dxa"/>
           </w:tcPr>
           <w:p>
             <w:pPr>
@@ -8323,17 +8571,7 @@
                 <w:cs/>
                 <w:lang w:bidi="th-TH"/>
               </w:rPr>
-              <w:t>เช่นเดิม และมีการ</w:t>
-            </w:r>
-            <w:r>
-              <w:rPr>
-                <w:rFonts w:ascii="TH SarabunPSK" w:hAnsi="TH SarabunPSK" w:cs="TH SarabunPSK" w:hint="cs"/>
-                <w:sz w:val="32"/>
-                <w:szCs w:val="32"/>
-                <w:cs/>
-                <w:lang w:bidi="th-TH"/>
-              </w:rPr>
-              <w:t>แสดงข้อความ “</w:t>
+              <w:t>เช่นเดิม และมีการแสดงข้อความ “</w:t>
             </w:r>
             <w:r>
               <w:rPr>
@@ -8358,7 +8596,7 @@
         </w:tc>
         <w:tc>
           <w:tcPr>
-            <w:tcW w:w="2603" w:type="dxa"/>
+            <w:tcW w:w="3852" w:type="dxa"/>
             <w:gridSpan w:val="2"/>
           </w:tcPr>
           <w:p>
@@ -8370,26 +8608,89 @@
                 <w:lang w:bidi="th-TH"/>
               </w:rPr>
             </w:pPr>
-          </w:p>
-        </w:tc>
-        <w:tc>
-          <w:tcPr>
-            <w:tcW w:w="2279" w:type="dxa"/>
-          </w:tcPr>
-          <w:p>
-            <w:pPr>
-              <w:rPr>
-                <w:rFonts w:ascii="TH SarabunPSK" w:hAnsi="TH SarabunPSK" w:cs="TH SarabunPSK"/>
-                <w:sz w:val="32"/>
-                <w:szCs w:val="32"/>
-                <w:lang w:bidi="th-TH"/>
-              </w:rPr>
-            </w:pPr>
-          </w:p>
-        </w:tc>
-        <w:tc>
-          <w:tcPr>
-            <w:tcW w:w="1352" w:type="dxa"/>
+            <w:r>
+              <w:rPr>
+                <w:rFonts w:ascii="TH SarabunPSK" w:hAnsi="TH SarabunPSK" w:cs="TH SarabunPSK"/>
+                <w:sz w:val="32"/>
+                <w:szCs w:val="32"/>
+                <w:lang w:bidi="th-TH"/>
+              </w:rPr>
+              <w:drawing>
+                <wp:inline distT="0" distB="0" distL="0" distR="0" wp14:anchorId="5FD5C7FD" wp14:editId="44CA15C5">
+                  <wp:extent cx="2078520" cy="2313830"/>
+                  <wp:effectExtent l="0" t="0" r="0" b="0"/>
+                  <wp:docPr id="1067967751" name="Picture 1" descr="A screenshot of a computer&#10;&#10;AI-generated content may be incorrect."/>
+                  <wp:cNvGraphicFramePr>
+                    <a:graphicFrameLocks xmlns:a="http://schemas.openxmlformats.org/drawingml/2006/main" noChangeAspect="1"/>
+                  </wp:cNvGraphicFramePr>
+                  <a:graphic xmlns:a="http://schemas.openxmlformats.org/drawingml/2006/main">
+                    <a:graphicData uri="http://schemas.openxmlformats.org/drawingml/2006/picture">
+                      <pic:pic xmlns:pic="http://schemas.openxmlformats.org/drawingml/2006/picture">
+                        <pic:nvPicPr>
+                          <pic:cNvPr id="1067967751" name="Picture 1" descr="A screenshot of a computer&#10;&#10;AI-generated content may be incorrect."/>
+                          <pic:cNvPicPr/>
+                        </pic:nvPicPr>
+                        <pic:blipFill>
+                          <a:blip r:embed="rId13"/>
+                          <a:stretch>
+                            <a:fillRect/>
+                          </a:stretch>
+                        </pic:blipFill>
+                        <pic:spPr>
+                          <a:xfrm>
+                            <a:off x="0" y="0"/>
+                            <a:ext cx="2098475" cy="2336044"/>
+                          </a:xfrm>
+                          <a:prstGeom prst="rect">
+                            <a:avLst/>
+                          </a:prstGeom>
+                        </pic:spPr>
+                      </pic:pic>
+                    </a:graphicData>
+                  </a:graphic>
+                </wp:inline>
+              </w:drawing>
+            </w:r>
+          </w:p>
+          <w:p>
+            <w:pPr>
+              <w:rPr>
+                <w:rFonts w:ascii="TH SarabunPSK" w:hAnsi="TH SarabunPSK" w:cs="TH SarabunPSK"/>
+                <w:sz w:val="32"/>
+                <w:szCs w:val="32"/>
+                <w:lang w:bidi="th-TH"/>
+              </w:rPr>
+            </w:pPr>
+          </w:p>
+          <w:p>
+            <w:pPr>
+              <w:rPr>
+                <w:rFonts w:ascii="TH SarabunPSK" w:hAnsi="TH SarabunPSK" w:cs="TH SarabunPSK"/>
+                <w:sz w:val="32"/>
+                <w:szCs w:val="32"/>
+                <w:lang w:bidi="th-TH"/>
+              </w:rPr>
+            </w:pPr>
+          </w:p>
+        </w:tc>
+        <w:tc>
+          <w:tcPr>
+            <w:tcW w:w="1429" w:type="dxa"/>
+          </w:tcPr>
+          <w:p>
+            <w:pPr>
+              <w:rPr>
+                <w:rFonts w:ascii="TH SarabunPSK" w:hAnsi="TH SarabunPSK" w:cs="TH SarabunPSK"/>
+                <w:sz w:val="32"/>
+                <w:szCs w:val="32"/>
+                <w:lang w:bidi="th-TH"/>
+              </w:rPr>
+            </w:pPr>
+          </w:p>
+        </w:tc>
+        <w:tc>
+          <w:tcPr>
+            <w:tcW w:w="1250" w:type="dxa"/>
           </w:tcPr>
           <w:p>
             <w:pPr>
@@ -8406,7 +8707,7 @@
       <w:tr>
         <w:tc>
           <w:tcPr>
-            <w:tcW w:w="630" w:type="dxa"/>
+            <w:tcW w:w="631" w:type="dxa"/>
           </w:tcPr>
           <w:p>
             <w:pPr>
@@ -8478,7 +8779,7 @@
         </w:tc>
         <w:tc>
           <w:tcPr>
-            <w:tcW w:w="2759" w:type="dxa"/>
+            <w:tcW w:w="2461" w:type="dxa"/>
           </w:tcPr>
           <w:p>
             <w:pPr>
@@ -8507,7 +8808,7 @@
         </w:tc>
         <w:tc>
           <w:tcPr>
-            <w:tcW w:w="2603" w:type="dxa"/>
+            <w:tcW w:w="3852" w:type="dxa"/>
             <w:gridSpan w:val="2"/>
           </w:tcPr>
           <w:p>
@@ -8537,7 +8838,7 @@
         </w:tc>
         <w:tc>
           <w:tcPr>
-            <w:tcW w:w="2279" w:type="dxa"/>
+            <w:tcW w:w="1429" w:type="dxa"/>
           </w:tcPr>
           <w:p>
             <w:pPr>
@@ -8624,7 +8925,7 @@
         </w:tc>
         <w:tc>
           <w:tcPr>
-            <w:tcW w:w="1352" w:type="dxa"/>
+            <w:tcW w:w="1250" w:type="dxa"/>
           </w:tcPr>
           <w:p>
             <w:pPr>
@@ -8655,7 +8956,7 @@
       <w:tr>
         <w:tc>
           <w:tcPr>
-            <w:tcW w:w="630" w:type="dxa"/>
+            <w:tcW w:w="631" w:type="dxa"/>
           </w:tcPr>
           <w:p>
             <w:pPr>
@@ -8866,7 +9167,7 @@
         </w:tc>
         <w:tc>
           <w:tcPr>
-            <w:tcW w:w="2759" w:type="dxa"/>
+            <w:tcW w:w="2461" w:type="dxa"/>
           </w:tcPr>
           <w:p>
             <w:pPr>
@@ -8910,7 +9211,7 @@
         </w:tc>
         <w:tc>
           <w:tcPr>
-            <w:tcW w:w="2603" w:type="dxa"/>
+            <w:tcW w:w="3852" w:type="dxa"/>
             <w:gridSpan w:val="2"/>
           </w:tcPr>
           <w:p>
@@ -8922,26 +9223,83 @@
                 <w:lang w:bidi="th-TH"/>
               </w:rPr>
             </w:pPr>
-          </w:p>
-        </w:tc>
-        <w:tc>
-          <w:tcPr>
-            <w:tcW w:w="2279" w:type="dxa"/>
-          </w:tcPr>
-          <w:p>
-            <w:pPr>
-              <w:rPr>
-                <w:rFonts w:ascii="TH SarabunPSK" w:hAnsi="TH SarabunPSK" w:cs="TH SarabunPSK"/>
-                <w:sz w:val="32"/>
-                <w:szCs w:val="32"/>
-                <w:lang w:bidi="th-TH"/>
-              </w:rPr>
-            </w:pPr>
-          </w:p>
-        </w:tc>
-        <w:tc>
-          <w:tcPr>
-            <w:tcW w:w="1352" w:type="dxa"/>
+            <w:r>
+              <w:rPr>
+                <w:rFonts w:ascii="TH SarabunPSK" w:hAnsi="TH SarabunPSK" w:cs="TH SarabunPSK" w:hint="cs"/>
+                <w:sz w:val="32"/>
+                <w:szCs w:val="32"/>
+                <w:cs/>
+                <w:lang w:bidi="th-TH"/>
+              </w:rPr>
+              <w:t xml:space="preserve">มีการแสดงหน้าจอ </w:t>
+            </w:r>
+            <w:r>
+              <w:rPr>
+                <w:rFonts w:ascii="TH SarabunPSK" w:hAnsi="TH SarabunPSK" w:cs="TH SarabunPSK"/>
+                <w:sz w:val="32"/>
+                <w:szCs w:val="32"/>
+                <w:lang w:bidi="th-TH"/>
+              </w:rPr>
+              <w:t xml:space="preserve">Workshop Registration </w:t>
+            </w:r>
+            <w:r>
+              <w:rPr>
+                <w:rFonts w:ascii="TH SarabunPSK" w:hAnsi="TH SarabunPSK" w:cs="TH SarabunPSK" w:hint="cs"/>
+                <w:sz w:val="32"/>
+                <w:szCs w:val="32"/>
+                <w:cs/>
+                <w:lang w:bidi="th-TH"/>
+              </w:rPr>
+              <w:t xml:space="preserve">และ </w:t>
+            </w:r>
+            <w:r>
+              <w:rPr>
+                <w:rFonts w:ascii="TH SarabunPSK" w:hAnsi="TH SarabunPSK" w:cs="TH SarabunPSK"/>
+                <w:sz w:val="32"/>
+                <w:szCs w:val="32"/>
+                <w:lang w:bidi="th-TH"/>
+              </w:rPr>
+              <w:t xml:space="preserve">Title(Registration) </w:t>
+            </w:r>
+            <w:r>
+              <w:rPr>
+                <w:rFonts w:ascii="TH SarabunPSK" w:hAnsi="TH SarabunPSK" w:cs="TH SarabunPSK" w:hint="cs"/>
+                <w:sz w:val="32"/>
+                <w:szCs w:val="32"/>
+                <w:cs/>
+                <w:lang w:bidi="th-TH"/>
+              </w:rPr>
+              <w:t>อย่างชัดเจน</w:t>
+            </w:r>
+          </w:p>
+        </w:tc>
+        <w:tc>
+          <w:tcPr>
+            <w:tcW w:w="1429" w:type="dxa"/>
+          </w:tcPr>
+          <w:p>
+            <w:pPr>
+              <w:rPr>
+                <w:rFonts w:ascii="TH SarabunPSK" w:hAnsi="TH SarabunPSK" w:cs="TH SarabunPSK"/>
+                <w:sz w:val="32"/>
+                <w:szCs w:val="32"/>
+                <w:lang w:bidi="th-TH"/>
+              </w:rPr>
+            </w:pPr>
+            <w:r>
+              <w:rPr>
+                <w:rFonts w:ascii="TH SarabunPSK" w:hAnsi="TH SarabunPSK" w:cs="TH SarabunPSK"/>
+                <w:sz w:val="32"/>
+                <w:szCs w:val="32"/>
+                <w:lang w:bidi="th-TH"/>
+              </w:rPr>
+              <w:t>Pass</w:t>
+            </w:r>
+          </w:p>
+        </w:tc>
+        <w:tc>
+          <w:tcPr>
+            <w:tcW w:w="1250" w:type="dxa"/>
           </w:tcPr>
           <w:p>
             <w:pPr>
@@ -8958,7 +9316,7 @@
       <w:tr>
         <w:tc>
           <w:tcPr>
-            <w:tcW w:w="630" w:type="dxa"/>
+            <w:tcW w:w="631" w:type="dxa"/>
           </w:tcPr>
           <w:p>
             <w:pPr>
@@ -9116,7 +9474,6 @@
               </w:rPr>
               <w:t xml:space="preserve"> = “</w:t>
             </w:r>
-            <w:proofErr w:type="spellStart"/>
             <w:r>
               <w:rPr>
                 <w:rFonts w:ascii="TH SarabunPSK" w:hAnsi="TH SarabunPSK" w:cs="TH SarabunPSK" w:hint="cs"/>
@@ -9135,7 +9492,6 @@
               </w:rPr>
               <w:t>yod</w:t>
             </w:r>
-            <w:proofErr w:type="spellEnd"/>
             <w:r>
               <w:rPr>
                 <w:rFonts w:ascii="TH SarabunPSK" w:hAnsi="TH SarabunPSK" w:cs="TH SarabunPSK" w:hint="cs"/>
@@ -9255,7 +9611,6 @@
               </w:rPr>
               <w:t>= “</w:t>
             </w:r>
-            <w:proofErr w:type="spellStart"/>
             <w:r>
               <w:rPr>
                 <w:rFonts w:ascii="TH SarabunPSK" w:hAnsi="TH SarabunPSK" w:cs="TH SarabunPSK" w:hint="cs"/>
@@ -9283,7 +9638,6 @@
               </w:rPr>
               <w:t>@kkumail</w:t>
             </w:r>
-            <w:proofErr w:type="spellEnd"/>
             <w:r>
               <w:rPr>
                 <w:rFonts w:ascii="TH SarabunPSK" w:hAnsi="TH SarabunPSK" w:cs="TH SarabunPSK" w:hint="cs"/>
@@ -9511,7 +9865,7 @@
         </w:tc>
         <w:tc>
           <w:tcPr>
-            <w:tcW w:w="2759" w:type="dxa"/>
+            <w:tcW w:w="2461" w:type="dxa"/>
           </w:tcPr>
           <w:p>
             <w:pPr>
@@ -9567,16 +9921,7 @@
                 <w:szCs w:val="32"/>
                 <w:lang w:bidi="th-TH"/>
               </w:rPr>
-              <w:t>Please enter your last</w:t>
-            </w:r>
-            <w:r>
-              <w:rPr>
-                <w:rFonts w:ascii="TH SarabunPSK" w:hAnsi="TH SarabunPSK" w:cs="TH SarabunPSK" w:hint="cs"/>
-                <w:sz w:val="32"/>
-                <w:szCs w:val="32"/>
-                <w:lang w:bidi="th-TH"/>
-              </w:rPr>
-              <w:t xml:space="preserve"> name</w:t>
+              <w:t>Please enter your last name</w:t>
             </w:r>
             <w:r>
               <w:rPr>
@@ -9592,7 +9937,7 @@
         </w:tc>
         <w:tc>
           <w:tcPr>
-            <w:tcW w:w="2603" w:type="dxa"/>
+            <w:tcW w:w="3852" w:type="dxa"/>
             <w:gridSpan w:val="2"/>
           </w:tcPr>
           <w:p>
@@ -9604,26 +9949,158 @@
                 <w:lang w:bidi="th-TH"/>
               </w:rPr>
             </w:pPr>
-          </w:p>
-        </w:tc>
-        <w:tc>
-          <w:tcPr>
-            <w:tcW w:w="2279" w:type="dxa"/>
-          </w:tcPr>
-          <w:p>
-            <w:pPr>
-              <w:rPr>
-                <w:rFonts w:ascii="TH SarabunPSK" w:hAnsi="TH SarabunPSK" w:cs="TH SarabunPSK"/>
-                <w:sz w:val="32"/>
-                <w:szCs w:val="32"/>
-                <w:lang w:bidi="th-TH"/>
-              </w:rPr>
-            </w:pPr>
-          </w:p>
-        </w:tc>
-        <w:tc>
-          <w:tcPr>
-            <w:tcW w:w="1352" w:type="dxa"/>
+            <w:r>
+              <w:rPr>
+                <w:rFonts w:ascii="TH SarabunPSK" w:hAnsi="TH SarabunPSK" w:cs="TH SarabunPSK"/>
+                <w:sz w:val="32"/>
+                <w:szCs w:val="32"/>
+                <w:lang w:bidi="th-TH"/>
+              </w:rPr>
+              <w:drawing>
+                <wp:inline distT="0" distB="0" distL="0" distR="0" wp14:anchorId="3F0AEE85" wp14:editId="4FD4C15F">
+                  <wp:extent cx="2270488" cy="3021496"/>
+                  <wp:effectExtent l="0" t="0" r="0" b="7620"/>
+                  <wp:docPr id="1837990253" name="Picture 1" descr="A screen shot of a computer&#10;&#10;AI-generated content may be incorrect."/>
+                  <wp:cNvGraphicFramePr>
+                    <a:graphicFrameLocks xmlns:a="http://schemas.openxmlformats.org/drawingml/2006/main" noChangeAspect="1"/>
+                  </wp:cNvGraphicFramePr>
+                  <a:graphic xmlns:a="http://schemas.openxmlformats.org/drawingml/2006/main">
+                    <a:graphicData uri="http://schemas.openxmlformats.org/drawingml/2006/picture">
+                      <pic:pic xmlns:pic="http://schemas.openxmlformats.org/drawingml/2006/picture">
+                        <pic:nvPicPr>
+                          <pic:cNvPr id="1844172599" name="Picture 1" descr="A screen shot of a computer&#10;&#10;AI-generated content may be incorrect."/>
+                          <pic:cNvPicPr/>
+                        </pic:nvPicPr>
+                        <pic:blipFill>
+                          <a:blip r:embed="rId14"/>
+                          <a:stretch>
+                            <a:fillRect/>
+                          </a:stretch>
+                        </pic:blipFill>
+                        <pic:spPr>
+                          <a:xfrm>
+                            <a:off x="0" y="0"/>
+                            <a:ext cx="2279523" cy="3033520"/>
+                          </a:xfrm>
+                          <a:prstGeom prst="rect">
+                            <a:avLst/>
+                          </a:prstGeom>
+                        </pic:spPr>
+                      </pic:pic>
+                    </a:graphicData>
+                  </a:graphic>
+                </wp:inline>
+              </w:drawing>
+            </w:r>
+          </w:p>
+          <w:p>
+            <w:pPr>
+              <w:rPr>
+                <w:rFonts w:ascii="TH SarabunPSK" w:hAnsi="TH SarabunPSK" w:cs="TH SarabunPSK"/>
+                <w:sz w:val="32"/>
+                <w:szCs w:val="32"/>
+                <w:lang w:bidi="th-TH"/>
+              </w:rPr>
+            </w:pPr>
+          </w:p>
+          <w:p>
+            <w:pPr>
+              <w:rPr>
+                <w:rFonts w:ascii="TH SarabunPSK" w:hAnsi="TH SarabunPSK" w:cs="TH SarabunPSK"/>
+                <w:sz w:val="32"/>
+                <w:szCs w:val="32"/>
+                <w:lang w:bidi="th-TH"/>
+              </w:rPr>
+            </w:pPr>
+          </w:p>
+          <w:p>
+            <w:pPr>
+              <w:rPr>
+                <w:rFonts w:ascii="TH SarabunPSK" w:hAnsi="TH SarabunPSK" w:cs="TH SarabunPSK"/>
+                <w:sz w:val="32"/>
+                <w:szCs w:val="32"/>
+                <w:lang w:bidi="th-TH"/>
+              </w:rPr>
+            </w:pPr>
+          </w:p>
+          <w:p>
+            <w:pPr>
+              <w:rPr>
+                <w:rFonts w:ascii="TH SarabunPSK" w:hAnsi="TH SarabunPSK" w:cs="TH SarabunPSK"/>
+                <w:sz w:val="32"/>
+                <w:szCs w:val="32"/>
+                <w:lang w:bidi="th-TH"/>
+              </w:rPr>
+            </w:pPr>
+          </w:p>
+          <w:p>
+            <w:pPr>
+              <w:rPr>
+                <w:rFonts w:ascii="TH SarabunPSK" w:hAnsi="TH SarabunPSK" w:cs="TH SarabunPSK"/>
+                <w:sz w:val="32"/>
+                <w:szCs w:val="32"/>
+                <w:lang w:bidi="th-TH"/>
+              </w:rPr>
+            </w:pPr>
+          </w:p>
+          <w:p>
+            <w:pPr>
+              <w:rPr>
+                <w:rFonts w:ascii="TH SarabunPSK" w:hAnsi="TH SarabunPSK" w:cs="TH SarabunPSK"/>
+                <w:sz w:val="32"/>
+                <w:szCs w:val="32"/>
+                <w:lang w:bidi="th-TH"/>
+              </w:rPr>
+            </w:pPr>
+          </w:p>
+          <w:p>
+            <w:pPr>
+              <w:rPr>
+                <w:rFonts w:ascii="TH SarabunPSK" w:hAnsi="TH SarabunPSK" w:cs="TH SarabunPSK"/>
+                <w:sz w:val="32"/>
+                <w:szCs w:val="32"/>
+                <w:lang w:bidi="th-TH"/>
+              </w:rPr>
+            </w:pPr>
+          </w:p>
+          <w:p>
+            <w:pPr>
+              <w:rPr>
+                <w:rFonts w:ascii="TH SarabunPSK" w:hAnsi="TH SarabunPSK" w:cs="TH SarabunPSK"/>
+                <w:sz w:val="32"/>
+                <w:szCs w:val="32"/>
+                <w:lang w:bidi="th-TH"/>
+              </w:rPr>
+            </w:pPr>
+          </w:p>
+        </w:tc>
+        <w:tc>
+          <w:tcPr>
+            <w:tcW w:w="1429" w:type="dxa"/>
+          </w:tcPr>
+          <w:p>
+            <w:pPr>
+              <w:rPr>
+                <w:rFonts w:ascii="TH SarabunPSK" w:hAnsi="TH SarabunPSK" w:cs="TH SarabunPSK"/>
+                <w:sz w:val="32"/>
+                <w:szCs w:val="32"/>
+                <w:lang w:bidi="th-TH"/>
+              </w:rPr>
+            </w:pPr>
+            <w:r>
+              <w:rPr>
+                <w:rFonts w:ascii="TH SarabunPSK" w:hAnsi="TH SarabunPSK" w:cs="TH SarabunPSK"/>
+                <w:sz w:val="32"/>
+                <w:szCs w:val="32"/>
+                <w:lang w:bidi="th-TH"/>
+              </w:rPr>
+              <w:t>Pass</w:t>
+            </w:r>
+          </w:p>
+        </w:tc>
+        <w:tc>
+          <w:tcPr>
+            <w:tcW w:w="1250" w:type="dxa"/>
           </w:tcPr>
           <w:p>
             <w:pPr>
@@ -9640,7 +10117,7 @@
       <w:tr>
         <w:tc>
           <w:tcPr>
-            <w:tcW w:w="630" w:type="dxa"/>
+            <w:tcW w:w="631" w:type="dxa"/>
           </w:tcPr>
           <w:p>
             <w:pPr>
@@ -9663,6 +10140,7 @@
                 <w:szCs w:val="32"/>
                 <w:lang w:bidi="th-TH"/>
               </w:rPr>
+              <w:lastRenderedPageBreak/>
               <w:t>No</w:t>
             </w:r>
             <w:r>
@@ -9711,7 +10189,7 @@
         </w:tc>
         <w:tc>
           <w:tcPr>
-            <w:tcW w:w="2759" w:type="dxa"/>
+            <w:tcW w:w="2461" w:type="dxa"/>
           </w:tcPr>
           <w:p>
             <w:pPr>
@@ -9740,7 +10218,7 @@
         </w:tc>
         <w:tc>
           <w:tcPr>
-            <w:tcW w:w="2603" w:type="dxa"/>
+            <w:tcW w:w="3852" w:type="dxa"/>
             <w:gridSpan w:val="2"/>
           </w:tcPr>
           <w:p>
@@ -9770,7 +10248,7 @@
         </w:tc>
         <w:tc>
           <w:tcPr>
-            <w:tcW w:w="2279" w:type="dxa"/>
+            <w:tcW w:w="1429" w:type="dxa"/>
           </w:tcPr>
           <w:p>
             <w:pPr>
@@ -9857,7 +10335,7 @@
         </w:tc>
         <w:tc>
           <w:tcPr>
-            <w:tcW w:w="1352" w:type="dxa"/>
+            <w:tcW w:w="1250" w:type="dxa"/>
           </w:tcPr>
           <w:p>
             <w:pPr>
@@ -9888,7 +10366,7 @@
       <w:tr>
         <w:tc>
           <w:tcPr>
-            <w:tcW w:w="630" w:type="dxa"/>
+            <w:tcW w:w="631" w:type="dxa"/>
           </w:tcPr>
           <w:p>
             <w:pPr>
@@ -10099,7 +10577,7 @@
         </w:tc>
         <w:tc>
           <w:tcPr>
-            <w:tcW w:w="2759" w:type="dxa"/>
+            <w:tcW w:w="2461" w:type="dxa"/>
           </w:tcPr>
           <w:p>
             <w:pPr>
@@ -10143,7 +10621,7 @@
         </w:tc>
         <w:tc>
           <w:tcPr>
-            <w:tcW w:w="2603" w:type="dxa"/>
+            <w:tcW w:w="3852" w:type="dxa"/>
             <w:gridSpan w:val="2"/>
           </w:tcPr>
           <w:p>
@@ -10155,26 +10633,83 @@
                 <w:lang w:bidi="th-TH"/>
               </w:rPr>
             </w:pPr>
-          </w:p>
-        </w:tc>
-        <w:tc>
-          <w:tcPr>
-            <w:tcW w:w="2279" w:type="dxa"/>
-          </w:tcPr>
-          <w:p>
-            <w:pPr>
-              <w:rPr>
-                <w:rFonts w:ascii="TH SarabunPSK" w:hAnsi="TH SarabunPSK" w:cs="TH SarabunPSK"/>
-                <w:sz w:val="32"/>
-                <w:szCs w:val="32"/>
-                <w:lang w:bidi="th-TH"/>
-              </w:rPr>
-            </w:pPr>
-          </w:p>
-        </w:tc>
-        <w:tc>
-          <w:tcPr>
-            <w:tcW w:w="1352" w:type="dxa"/>
+            <w:r>
+              <w:rPr>
+                <w:rFonts w:ascii="TH SarabunPSK" w:hAnsi="TH SarabunPSK" w:cs="TH SarabunPSK" w:hint="cs"/>
+                <w:sz w:val="32"/>
+                <w:szCs w:val="32"/>
+                <w:cs/>
+                <w:lang w:bidi="th-TH"/>
+              </w:rPr>
+              <w:t xml:space="preserve">มีการแสดงหน้าจอ </w:t>
+            </w:r>
+            <w:r>
+              <w:rPr>
+                <w:rFonts w:ascii="TH SarabunPSK" w:hAnsi="TH SarabunPSK" w:cs="TH SarabunPSK"/>
+                <w:sz w:val="32"/>
+                <w:szCs w:val="32"/>
+                <w:lang w:bidi="th-TH"/>
+              </w:rPr>
+              <w:t xml:space="preserve">Workshop Registration </w:t>
+            </w:r>
+            <w:r>
+              <w:rPr>
+                <w:rFonts w:ascii="TH SarabunPSK" w:hAnsi="TH SarabunPSK" w:cs="TH SarabunPSK" w:hint="cs"/>
+                <w:sz w:val="32"/>
+                <w:szCs w:val="32"/>
+                <w:cs/>
+                <w:lang w:bidi="th-TH"/>
+              </w:rPr>
+              <w:t xml:space="preserve">และ </w:t>
+            </w:r>
+            <w:r>
+              <w:rPr>
+                <w:rFonts w:ascii="TH SarabunPSK" w:hAnsi="TH SarabunPSK" w:cs="TH SarabunPSK"/>
+                <w:sz w:val="32"/>
+                <w:szCs w:val="32"/>
+                <w:lang w:bidi="th-TH"/>
+              </w:rPr>
+              <w:t xml:space="preserve">Title(Registration) </w:t>
+            </w:r>
+            <w:r>
+              <w:rPr>
+                <w:rFonts w:ascii="TH SarabunPSK" w:hAnsi="TH SarabunPSK" w:cs="TH SarabunPSK" w:hint="cs"/>
+                <w:sz w:val="32"/>
+                <w:szCs w:val="32"/>
+                <w:cs/>
+                <w:lang w:bidi="th-TH"/>
+              </w:rPr>
+              <w:t>อย่างชัดเจน</w:t>
+            </w:r>
+          </w:p>
+        </w:tc>
+        <w:tc>
+          <w:tcPr>
+            <w:tcW w:w="1429" w:type="dxa"/>
+          </w:tcPr>
+          <w:p>
+            <w:pPr>
+              <w:rPr>
+                <w:rFonts w:ascii="TH SarabunPSK" w:hAnsi="TH SarabunPSK" w:cs="TH SarabunPSK"/>
+                <w:sz w:val="32"/>
+                <w:szCs w:val="32"/>
+                <w:lang w:bidi="th-TH"/>
+              </w:rPr>
+            </w:pPr>
+            <w:r>
+              <w:rPr>
+                <w:rFonts w:ascii="TH SarabunPSK" w:hAnsi="TH SarabunPSK" w:cs="TH SarabunPSK"/>
+                <w:sz w:val="32"/>
+                <w:szCs w:val="32"/>
+                <w:lang w:bidi="th-TH"/>
+              </w:rPr>
+              <w:t>Pass</w:t>
+            </w:r>
+          </w:p>
+        </w:tc>
+        <w:tc>
+          <w:tcPr>
+            <w:tcW w:w="1250" w:type="dxa"/>
           </w:tcPr>
           <w:p>
             <w:pPr>
@@ -10191,7 +10726,7 @@
       <w:tr>
         <w:tc>
           <w:tcPr>
-            <w:tcW w:w="630" w:type="dxa"/>
+            <w:tcW w:w="631" w:type="dxa"/>
           </w:tcPr>
           <w:p>
             <w:pPr>
@@ -10411,7 +10946,6 @@
                 <w:cs/>
                 <w:lang w:bidi="th-TH"/>
               </w:rPr>
-              <w:lastRenderedPageBreak/>
               <w:t xml:space="preserve">กรอกข้อมูลที่ช่อง </w:t>
             </w:r>
             <w:r>
@@ -10433,7 +10967,6 @@
               </w:rPr>
               <w:t>= “</w:t>
             </w:r>
-            <w:proofErr w:type="spellStart"/>
             <w:r>
               <w:rPr>
                 <w:rFonts w:ascii="TH SarabunPSK" w:hAnsi="TH SarabunPSK" w:cs="TH SarabunPSK" w:hint="cs"/>
@@ -10461,7 +10994,6 @@
               </w:rPr>
               <w:t>@kkumail</w:t>
             </w:r>
-            <w:proofErr w:type="spellEnd"/>
             <w:r>
               <w:rPr>
                 <w:rFonts w:ascii="TH SarabunPSK" w:hAnsi="TH SarabunPSK" w:cs="TH SarabunPSK" w:hint="cs"/>
@@ -10660,26 +11192,25 @@
         </w:tc>
         <w:tc>
           <w:tcPr>
-            <w:tcW w:w="2759" w:type="dxa"/>
-          </w:tcPr>
-          <w:p>
-            <w:pPr>
-              <w:rPr>
-                <w:rFonts w:ascii="TH SarabunPSK" w:hAnsi="TH SarabunPSK" w:cs="TH SarabunPSK"/>
-                <w:sz w:val="32"/>
-                <w:szCs w:val="32"/>
-                <w:lang w:bidi="th-TH"/>
-              </w:rPr>
-            </w:pPr>
-            <w:r>
-              <w:rPr>
-                <w:rFonts w:ascii="TH SarabunPSK" w:hAnsi="TH SarabunPSK" w:cs="TH SarabunPSK" w:hint="cs"/>
-                <w:sz w:val="32"/>
-                <w:szCs w:val="32"/>
-                <w:cs/>
-                <w:lang w:bidi="th-TH"/>
-              </w:rPr>
-              <w:lastRenderedPageBreak/>
+            <w:tcW w:w="2461" w:type="dxa"/>
+          </w:tcPr>
+          <w:p>
+            <w:pPr>
+              <w:rPr>
+                <w:rFonts w:ascii="TH SarabunPSK" w:hAnsi="TH SarabunPSK" w:cs="TH SarabunPSK"/>
+                <w:sz w:val="32"/>
+                <w:szCs w:val="32"/>
+                <w:lang w:bidi="th-TH"/>
+              </w:rPr>
+            </w:pPr>
+            <w:r>
+              <w:rPr>
+                <w:rFonts w:ascii="TH SarabunPSK" w:hAnsi="TH SarabunPSK" w:cs="TH SarabunPSK" w:hint="cs"/>
+                <w:sz w:val="32"/>
+                <w:szCs w:val="32"/>
+                <w:cs/>
+                <w:lang w:bidi="th-TH"/>
+              </w:rPr>
               <w:t xml:space="preserve">อยู่ที่หน้า </w:t>
             </w:r>
             <w:r>
@@ -10698,16 +11229,7 @@
                 <w:szCs w:val="32"/>
                 <w:lang w:bidi="th-TH"/>
               </w:rPr>
-              <w:t xml:space="preserve"> </w:t>
-            </w:r>
-            <w:r>
-              <w:rPr>
-                <w:rFonts w:ascii="TH SarabunPSK" w:hAnsi="TH SarabunPSK" w:cs="TH SarabunPSK" w:hint="cs"/>
-                <w:sz w:val="32"/>
-                <w:szCs w:val="32"/>
-                <w:lang w:bidi="th-TH"/>
-              </w:rPr>
-              <w:t xml:space="preserve">Registration </w:t>
+              <w:t xml:space="preserve"> Registration </w:t>
             </w:r>
             <w:r>
               <w:rPr>
@@ -10742,7 +11264,7 @@
         </w:tc>
         <w:tc>
           <w:tcPr>
-            <w:tcW w:w="2603" w:type="dxa"/>
+            <w:tcW w:w="3852" w:type="dxa"/>
             <w:gridSpan w:val="2"/>
           </w:tcPr>
           <w:p>
@@ -10754,26 +11276,88 @@
                 <w:lang w:bidi="th-TH"/>
               </w:rPr>
             </w:pPr>
-          </w:p>
-        </w:tc>
-        <w:tc>
-          <w:tcPr>
-            <w:tcW w:w="2279" w:type="dxa"/>
-          </w:tcPr>
-          <w:p>
-            <w:pPr>
-              <w:rPr>
-                <w:rFonts w:ascii="TH SarabunPSK" w:hAnsi="TH SarabunPSK" w:cs="TH SarabunPSK"/>
-                <w:sz w:val="32"/>
-                <w:szCs w:val="32"/>
-                <w:lang w:bidi="th-TH"/>
-              </w:rPr>
-            </w:pPr>
-          </w:p>
-        </w:tc>
-        <w:tc>
-          <w:tcPr>
-            <w:tcW w:w="1352" w:type="dxa"/>
+            <w:r>
+              <w:rPr>
+                <w:rFonts w:ascii="TH SarabunPSK" w:hAnsi="TH SarabunPSK" w:cs="TH SarabunPSK"/>
+                <w:sz w:val="32"/>
+                <w:szCs w:val="32"/>
+                <w:lang w:bidi="th-TH"/>
+              </w:rPr>
+              <w:drawing>
+                <wp:inline distT="0" distB="0" distL="0" distR="0" wp14:anchorId="5D6DEFC9" wp14:editId="2B219419">
+                  <wp:extent cx="1931670" cy="2172316"/>
+                  <wp:effectExtent l="0" t="0" r="0" b="0"/>
+                  <wp:docPr id="446469955" name="Picture 1" descr="A computer screen shot of a registration form&#10;&#10;AI-generated content may be incorrect."/>
+                  <wp:cNvGraphicFramePr>
+                    <a:graphicFrameLocks xmlns:a="http://schemas.openxmlformats.org/drawingml/2006/main" noChangeAspect="1"/>
+                  </wp:cNvGraphicFramePr>
+                  <a:graphic xmlns:a="http://schemas.openxmlformats.org/drawingml/2006/main">
+                    <a:graphicData uri="http://schemas.openxmlformats.org/drawingml/2006/picture">
+                      <pic:pic xmlns:pic="http://schemas.openxmlformats.org/drawingml/2006/picture">
+                        <pic:nvPicPr>
+                          <pic:cNvPr id="446469955" name="Picture 1" descr="A computer screen shot of a registration form&#10;&#10;AI-generated content may be incorrect."/>
+                          <pic:cNvPicPr/>
+                        </pic:nvPicPr>
+                        <pic:blipFill>
+                          <a:blip r:embed="rId15"/>
+                          <a:stretch>
+                            <a:fillRect/>
+                          </a:stretch>
+                        </pic:blipFill>
+                        <pic:spPr>
+                          <a:xfrm>
+                            <a:off x="0" y="0"/>
+                            <a:ext cx="1946401" cy="2188883"/>
+                          </a:xfrm>
+                          <a:prstGeom prst="rect">
+                            <a:avLst/>
+                          </a:prstGeom>
+                        </pic:spPr>
+                      </pic:pic>
+                    </a:graphicData>
+                  </a:graphic>
+                </wp:inline>
+              </w:drawing>
+            </w:r>
+          </w:p>
+          <w:p>
+            <w:pPr>
+              <w:rPr>
+                <w:rFonts w:ascii="TH SarabunPSK" w:hAnsi="TH SarabunPSK" w:cs="TH SarabunPSK"/>
+                <w:sz w:val="32"/>
+                <w:szCs w:val="32"/>
+                <w:lang w:bidi="th-TH"/>
+              </w:rPr>
+            </w:pPr>
+          </w:p>
+        </w:tc>
+        <w:tc>
+          <w:tcPr>
+            <w:tcW w:w="1429" w:type="dxa"/>
+          </w:tcPr>
+          <w:p>
+            <w:pPr>
+              <w:rPr>
+                <w:rFonts w:ascii="TH SarabunPSK" w:hAnsi="TH SarabunPSK" w:cs="TH SarabunPSK"/>
+                <w:sz w:val="32"/>
+                <w:szCs w:val="32"/>
+                <w:lang w:bidi="th-TH"/>
+              </w:rPr>
+            </w:pPr>
+            <w:r>
+              <w:rPr>
+                <w:rFonts w:ascii="TH SarabunPSK" w:hAnsi="TH SarabunPSK" w:cs="TH SarabunPSK"/>
+                <w:sz w:val="32"/>
+                <w:szCs w:val="32"/>
+                <w:lang w:bidi="th-TH"/>
+              </w:rPr>
+              <w:t>Pass</w:t>
+            </w:r>
+          </w:p>
+        </w:tc>
+        <w:tc>
+          <w:tcPr>
+            <w:tcW w:w="1250" w:type="dxa"/>
           </w:tcPr>
           <w:p>
             <w:pPr>
@@ -10790,7 +11374,7 @@
       <w:tr>
         <w:tc>
           <w:tcPr>
-            <w:tcW w:w="630" w:type="dxa"/>
+            <w:tcW w:w="631" w:type="dxa"/>
           </w:tcPr>
           <w:p>
             <w:pPr>
@@ -10929,7 +11513,6 @@
               </w:rPr>
               <w:t xml:space="preserve"> = “</w:t>
             </w:r>
-            <w:proofErr w:type="spellStart"/>
             <w:r>
               <w:rPr>
                 <w:rFonts w:ascii="TH SarabunPSK" w:hAnsi="TH SarabunPSK" w:cs="TH SarabunPSK" w:hint="cs"/>
@@ -10948,7 +11531,6 @@
               </w:rPr>
               <w:t>yod</w:t>
             </w:r>
-            <w:proofErr w:type="spellEnd"/>
             <w:r>
               <w:rPr>
                 <w:rFonts w:ascii="TH SarabunPSK" w:hAnsi="TH SarabunPSK" w:cs="TH SarabunPSK" w:hint="cs"/>
@@ -11004,7 +11586,6 @@
               </w:rPr>
               <w:t xml:space="preserve"> = “</w:t>
             </w:r>
-            <w:proofErr w:type="spellStart"/>
             <w:r>
               <w:rPr>
                 <w:rFonts w:ascii="TH SarabunPSK" w:hAnsi="TH SarabunPSK" w:cs="TH SarabunPSK" w:hint="cs"/>
@@ -11014,7 +11595,6 @@
               </w:rPr>
               <w:t>Sodsai</w:t>
             </w:r>
-            <w:proofErr w:type="spellEnd"/>
             <w:r>
               <w:rPr>
                 <w:rFonts w:ascii="TH SarabunPSK" w:hAnsi="TH SarabunPSK" w:cs="TH SarabunPSK" w:hint="cs"/>
@@ -11287,7 +11867,7 @@
         </w:tc>
         <w:tc>
           <w:tcPr>
-            <w:tcW w:w="2759" w:type="dxa"/>
+            <w:tcW w:w="2461" w:type="dxa"/>
           </w:tcPr>
           <w:p>
             <w:pPr>
@@ -11359,7 +11939,7 @@
         </w:tc>
         <w:tc>
           <w:tcPr>
-            <w:tcW w:w="2603" w:type="dxa"/>
+            <w:tcW w:w="3852" w:type="dxa"/>
             <w:gridSpan w:val="2"/>
           </w:tcPr>
           <w:p>
@@ -11371,26 +11951,98 @@
                 <w:lang w:bidi="th-TH"/>
               </w:rPr>
             </w:pPr>
-          </w:p>
-        </w:tc>
-        <w:tc>
-          <w:tcPr>
-            <w:tcW w:w="2279" w:type="dxa"/>
-          </w:tcPr>
-          <w:p>
-            <w:pPr>
-              <w:rPr>
-                <w:rFonts w:ascii="TH SarabunPSK" w:hAnsi="TH SarabunPSK" w:cs="TH SarabunPSK"/>
-                <w:sz w:val="32"/>
-                <w:szCs w:val="32"/>
-                <w:lang w:bidi="th-TH"/>
-              </w:rPr>
-            </w:pPr>
-          </w:p>
-        </w:tc>
-        <w:tc>
-          <w:tcPr>
-            <w:tcW w:w="1352" w:type="dxa"/>
+            <w:r>
+              <w:rPr>
+                <w:rFonts w:ascii="TH SarabunPSK" w:hAnsi="TH SarabunPSK" w:cs="TH SarabunPSK"/>
+                <w:sz w:val="32"/>
+                <w:szCs w:val="32"/>
+                <w:lang w:bidi="th-TH"/>
+              </w:rPr>
+              <w:drawing>
+                <wp:inline distT="0" distB="0" distL="0" distR="0" wp14:anchorId="07DE6549" wp14:editId="257C6F74">
+                  <wp:extent cx="1932167" cy="2261047"/>
+                  <wp:effectExtent l="0" t="0" r="0" b="6350"/>
+                  <wp:docPr id="531433671" name="Picture 1" descr="A screenshot of a computer&#10;&#10;AI-generated content may be incorrect."/>
+                  <wp:cNvGraphicFramePr>
+                    <a:graphicFrameLocks xmlns:a="http://schemas.openxmlformats.org/drawingml/2006/main" noChangeAspect="1"/>
+                  </wp:cNvGraphicFramePr>
+                  <a:graphic xmlns:a="http://schemas.openxmlformats.org/drawingml/2006/main">
+                    <a:graphicData uri="http://schemas.openxmlformats.org/drawingml/2006/picture">
+                      <pic:pic xmlns:pic="http://schemas.openxmlformats.org/drawingml/2006/picture">
+                        <pic:nvPicPr>
+                          <pic:cNvPr id="531433671" name="Picture 1" descr="A screenshot of a computer&#10;&#10;AI-generated content may be incorrect."/>
+                          <pic:cNvPicPr/>
+                        </pic:nvPicPr>
+                        <pic:blipFill>
+                          <a:blip r:embed="rId16"/>
+                          <a:stretch>
+                            <a:fillRect/>
+                          </a:stretch>
+                        </pic:blipFill>
+                        <pic:spPr>
+                          <a:xfrm>
+                            <a:off x="0" y="0"/>
+                            <a:ext cx="1937715" cy="2267540"/>
+                          </a:xfrm>
+                          <a:prstGeom prst="rect">
+                            <a:avLst/>
+                          </a:prstGeom>
+                        </pic:spPr>
+                      </pic:pic>
+                    </a:graphicData>
+                  </a:graphic>
+                </wp:inline>
+              </w:drawing>
+            </w:r>
+          </w:p>
+          <w:p>
+            <w:pPr>
+              <w:rPr>
+                <w:rFonts w:ascii="TH SarabunPSK" w:hAnsi="TH SarabunPSK" w:cs="TH SarabunPSK"/>
+                <w:sz w:val="32"/>
+                <w:szCs w:val="32"/>
+                <w:lang w:bidi="th-TH"/>
+              </w:rPr>
+            </w:pPr>
+          </w:p>
+          <w:p>
+            <w:pPr>
+              <w:rPr>
+                <w:rFonts w:ascii="TH SarabunPSK" w:hAnsi="TH SarabunPSK" w:cs="TH SarabunPSK"/>
+                <w:sz w:val="32"/>
+                <w:szCs w:val="32"/>
+                <w:lang w:bidi="th-TH"/>
+              </w:rPr>
+            </w:pPr>
+          </w:p>
+        </w:tc>
+        <w:tc>
+          <w:tcPr>
+            <w:tcW w:w="1429" w:type="dxa"/>
+          </w:tcPr>
+          <w:p>
+            <w:pPr>
+              <w:rPr>
+                <w:rFonts w:ascii="TH SarabunPSK" w:hAnsi="TH SarabunPSK" w:cs="TH SarabunPSK"/>
+                <w:sz w:val="32"/>
+                <w:szCs w:val="32"/>
+                <w:lang w:bidi="th-TH"/>
+              </w:rPr>
+            </w:pPr>
+            <w:r>
+              <w:rPr>
+                <w:rFonts w:ascii="TH SarabunPSK" w:hAnsi="TH SarabunPSK" w:cs="TH SarabunPSK"/>
+                <w:sz w:val="32"/>
+                <w:szCs w:val="32"/>
+                <w:lang w:bidi="th-TH"/>
+              </w:rPr>
+              <w:t>Pass</w:t>
+            </w:r>
+          </w:p>
+        </w:tc>
+        <w:tc>
+          <w:tcPr>
+            <w:tcW w:w="1250" w:type="dxa"/>
           </w:tcPr>
           <w:p>
             <w:pPr>
@@ -11407,7 +12059,7 @@
       <w:tr>
         <w:tc>
           <w:tcPr>
-            <w:tcW w:w="630" w:type="dxa"/>
+            <w:tcW w:w="631" w:type="dxa"/>
           </w:tcPr>
           <w:p>
             <w:pPr>
@@ -11430,6 +12082,7 @@
                 <w:szCs w:val="32"/>
                 <w:lang w:bidi="th-TH"/>
               </w:rPr>
+              <w:lastRenderedPageBreak/>
               <w:t>No</w:t>
             </w:r>
             <w:r>
@@ -11478,7 +12131,7 @@
         </w:tc>
         <w:tc>
           <w:tcPr>
-            <w:tcW w:w="2759" w:type="dxa"/>
+            <w:tcW w:w="2461" w:type="dxa"/>
           </w:tcPr>
           <w:p>
             <w:pPr>
@@ -11507,7 +12160,7 @@
         </w:tc>
         <w:tc>
           <w:tcPr>
-            <w:tcW w:w="2603" w:type="dxa"/>
+            <w:tcW w:w="3852" w:type="dxa"/>
             <w:gridSpan w:val="2"/>
           </w:tcPr>
           <w:p>
@@ -11537,7 +12190,7 @@
         </w:tc>
         <w:tc>
           <w:tcPr>
-            <w:tcW w:w="2279" w:type="dxa"/>
+            <w:tcW w:w="1429" w:type="dxa"/>
           </w:tcPr>
           <w:p>
             <w:pPr>
@@ -11624,7 +12277,7 @@
         </w:tc>
         <w:tc>
           <w:tcPr>
-            <w:tcW w:w="1352" w:type="dxa"/>
+            <w:tcW w:w="1250" w:type="dxa"/>
           </w:tcPr>
           <w:p>
             <w:pPr>
@@ -11655,7 +12308,7 @@
       <w:tr>
         <w:tc>
           <w:tcPr>
-            <w:tcW w:w="630" w:type="dxa"/>
+            <w:tcW w:w="631" w:type="dxa"/>
           </w:tcPr>
           <w:p>
             <w:pPr>
@@ -11866,7 +12519,7 @@
         </w:tc>
         <w:tc>
           <w:tcPr>
-            <w:tcW w:w="2759" w:type="dxa"/>
+            <w:tcW w:w="2461" w:type="dxa"/>
           </w:tcPr>
           <w:p>
             <w:pPr>
@@ -11904,22 +12557,13 @@
                 <w:szCs w:val="32"/>
                 <w:lang w:bidi="th-TH"/>
               </w:rPr>
-              <w:t xml:space="preserve"> </w:t>
-            </w:r>
-            <w:r>
-              <w:rPr>
-                <w:rFonts w:ascii="TH SarabunPSK" w:hAnsi="TH SarabunPSK" w:cs="TH SarabunPSK" w:hint="cs"/>
-                <w:sz w:val="32"/>
-                <w:szCs w:val="32"/>
-                <w:lang w:bidi="th-TH"/>
-              </w:rPr>
-              <w:t>Registration</w:t>
-            </w:r>
-          </w:p>
-        </w:tc>
-        <w:tc>
-          <w:tcPr>
-            <w:tcW w:w="2603" w:type="dxa"/>
+              <w:t xml:space="preserve"> Registration</w:t>
+            </w:r>
+          </w:p>
+        </w:tc>
+        <w:tc>
+          <w:tcPr>
+            <w:tcW w:w="3852" w:type="dxa"/>
             <w:gridSpan w:val="2"/>
           </w:tcPr>
           <w:p>
@@ -11931,26 +12575,93 @@
                 <w:lang w:bidi="th-TH"/>
               </w:rPr>
             </w:pPr>
-          </w:p>
-        </w:tc>
-        <w:tc>
-          <w:tcPr>
-            <w:tcW w:w="2279" w:type="dxa"/>
-          </w:tcPr>
-          <w:p>
-            <w:pPr>
-              <w:rPr>
-                <w:rFonts w:ascii="TH SarabunPSK" w:hAnsi="TH SarabunPSK" w:cs="TH SarabunPSK"/>
-                <w:sz w:val="32"/>
-                <w:szCs w:val="32"/>
-                <w:lang w:bidi="th-TH"/>
-              </w:rPr>
-            </w:pPr>
-          </w:p>
-        </w:tc>
-        <w:tc>
-          <w:tcPr>
-            <w:tcW w:w="1352" w:type="dxa"/>
+            <w:r>
+              <w:rPr>
+                <w:rFonts w:ascii="TH SarabunPSK" w:hAnsi="TH SarabunPSK" w:cs="TH SarabunPSK" w:hint="cs"/>
+                <w:sz w:val="32"/>
+                <w:szCs w:val="32"/>
+                <w:cs/>
+                <w:lang w:bidi="th-TH"/>
+              </w:rPr>
+              <w:t xml:space="preserve">มีการแสดงหน้าจอ </w:t>
+            </w:r>
+            <w:r>
+              <w:rPr>
+                <w:rFonts w:ascii="TH SarabunPSK" w:hAnsi="TH SarabunPSK" w:cs="TH SarabunPSK"/>
+                <w:sz w:val="32"/>
+                <w:szCs w:val="32"/>
+                <w:lang w:bidi="th-TH"/>
+              </w:rPr>
+              <w:t xml:space="preserve">Workshop Registration </w:t>
+            </w:r>
+            <w:r>
+              <w:rPr>
+                <w:rFonts w:ascii="TH SarabunPSK" w:hAnsi="TH SarabunPSK" w:cs="TH SarabunPSK" w:hint="cs"/>
+                <w:sz w:val="32"/>
+                <w:szCs w:val="32"/>
+                <w:cs/>
+                <w:lang w:bidi="th-TH"/>
+              </w:rPr>
+              <w:t xml:space="preserve">และ </w:t>
+            </w:r>
+            <w:r>
+              <w:rPr>
+                <w:rFonts w:ascii="TH SarabunPSK" w:hAnsi="TH SarabunPSK" w:cs="TH SarabunPSK"/>
+                <w:sz w:val="32"/>
+                <w:szCs w:val="32"/>
+                <w:lang w:bidi="th-TH"/>
+              </w:rPr>
+              <w:t xml:space="preserve">Title(Registration) </w:t>
+            </w:r>
+            <w:r>
+              <w:rPr>
+                <w:rFonts w:ascii="TH SarabunPSK" w:hAnsi="TH SarabunPSK" w:cs="TH SarabunPSK" w:hint="cs"/>
+                <w:sz w:val="32"/>
+                <w:szCs w:val="32"/>
+                <w:cs/>
+                <w:lang w:bidi="th-TH"/>
+              </w:rPr>
+              <w:t>อย่างชัดเจน</w:t>
+            </w:r>
+          </w:p>
+          <w:p>
+            <w:pPr>
+              <w:rPr>
+                <w:rFonts w:ascii="TH SarabunPSK" w:hAnsi="TH SarabunPSK" w:cs="TH SarabunPSK"/>
+                <w:sz w:val="32"/>
+                <w:szCs w:val="32"/>
+                <w:lang w:bidi="th-TH"/>
+              </w:rPr>
+            </w:pPr>
+          </w:p>
+        </w:tc>
+        <w:tc>
+          <w:tcPr>
+            <w:tcW w:w="1429" w:type="dxa"/>
+          </w:tcPr>
+          <w:p>
+            <w:pPr>
+              <w:rPr>
+                <w:rFonts w:ascii="TH SarabunPSK" w:hAnsi="TH SarabunPSK" w:cs="TH SarabunPSK"/>
+                <w:sz w:val="32"/>
+                <w:szCs w:val="32"/>
+                <w:lang w:bidi="th-TH"/>
+              </w:rPr>
+            </w:pPr>
+            <w:r>
+              <w:rPr>
+                <w:rFonts w:ascii="TH SarabunPSK" w:hAnsi="TH SarabunPSK" w:cs="TH SarabunPSK"/>
+                <w:sz w:val="32"/>
+                <w:szCs w:val="32"/>
+                <w:lang w:bidi="th-TH"/>
+              </w:rPr>
+              <w:t>Pass</w:t>
+            </w:r>
+          </w:p>
+        </w:tc>
+        <w:tc>
+          <w:tcPr>
+            <w:tcW w:w="1250" w:type="dxa"/>
           </w:tcPr>
           <w:p>
             <w:pPr>
@@ -11967,7 +12678,7 @@
       <w:tr>
         <w:tc>
           <w:tcPr>
-            <w:tcW w:w="630" w:type="dxa"/>
+            <w:tcW w:w="631" w:type="dxa"/>
           </w:tcPr>
           <w:p>
             <w:pPr>
@@ -12106,7 +12817,6 @@
               </w:rPr>
               <w:t xml:space="preserve"> = “</w:t>
             </w:r>
-            <w:proofErr w:type="spellStart"/>
             <w:r>
               <w:rPr>
                 <w:rFonts w:ascii="TH SarabunPSK" w:hAnsi="TH SarabunPSK" w:cs="TH SarabunPSK" w:hint="cs"/>
@@ -12125,7 +12835,6 @@
               </w:rPr>
               <w:t>yod</w:t>
             </w:r>
-            <w:proofErr w:type="spellEnd"/>
             <w:r>
               <w:rPr>
                 <w:rFonts w:ascii="TH SarabunPSK" w:hAnsi="TH SarabunPSK" w:cs="TH SarabunPSK" w:hint="cs"/>
@@ -12181,7 +12890,6 @@
               </w:rPr>
               <w:t xml:space="preserve"> = “</w:t>
             </w:r>
-            <w:proofErr w:type="spellStart"/>
             <w:r>
               <w:rPr>
                 <w:rFonts w:ascii="TH SarabunPSK" w:hAnsi="TH SarabunPSK" w:cs="TH SarabunPSK" w:hint="cs"/>
@@ -12191,7 +12899,6 @@
               </w:rPr>
               <w:t>Sodsai</w:t>
             </w:r>
-            <w:proofErr w:type="spellEnd"/>
             <w:r>
               <w:rPr>
                 <w:rFonts w:ascii="TH SarabunPSK" w:hAnsi="TH SarabunPSK" w:cs="TH SarabunPSK" w:hint="cs"/>
@@ -12290,7 +12997,6 @@
                 <w:cs/>
                 <w:lang w:bidi="th-TH"/>
               </w:rPr>
-              <w:lastRenderedPageBreak/>
               <w:t xml:space="preserve">กรอกข้อมูลที่ช่อง </w:t>
             </w:r>
             <w:r>
@@ -12312,7 +13018,6 @@
               </w:rPr>
               <w:t>= “</w:t>
             </w:r>
-            <w:proofErr w:type="spellStart"/>
             <w:r>
               <w:rPr>
                 <w:rFonts w:ascii="TH SarabunPSK" w:hAnsi="TH SarabunPSK" w:cs="TH SarabunPSK" w:hint="cs"/>
@@ -12340,7 +13045,6 @@
               </w:rPr>
               <w:t>@kkumail</w:t>
             </w:r>
-            <w:proofErr w:type="spellEnd"/>
             <w:r>
               <w:rPr>
                 <w:rFonts w:ascii="TH SarabunPSK" w:hAnsi="TH SarabunPSK" w:cs="TH SarabunPSK" w:hint="cs"/>
@@ -12419,26 +13123,25 @@
         </w:tc>
         <w:tc>
           <w:tcPr>
-            <w:tcW w:w="2759" w:type="dxa"/>
-          </w:tcPr>
-          <w:p>
-            <w:pPr>
-              <w:rPr>
-                <w:rFonts w:ascii="TH SarabunPSK" w:hAnsi="TH SarabunPSK" w:cs="TH SarabunPSK"/>
-                <w:sz w:val="32"/>
-                <w:szCs w:val="32"/>
-                <w:lang w:bidi="th-TH"/>
-              </w:rPr>
-            </w:pPr>
-            <w:r>
-              <w:rPr>
-                <w:rFonts w:ascii="TH SarabunPSK" w:hAnsi="TH SarabunPSK" w:cs="TH SarabunPSK" w:hint="cs"/>
-                <w:sz w:val="32"/>
-                <w:szCs w:val="32"/>
-                <w:cs/>
-                <w:lang w:bidi="th-TH"/>
-              </w:rPr>
-              <w:lastRenderedPageBreak/>
+            <w:tcW w:w="2461" w:type="dxa"/>
+          </w:tcPr>
+          <w:p>
+            <w:pPr>
+              <w:rPr>
+                <w:rFonts w:ascii="TH SarabunPSK" w:hAnsi="TH SarabunPSK" w:cs="TH SarabunPSK"/>
+                <w:sz w:val="32"/>
+                <w:szCs w:val="32"/>
+                <w:lang w:bidi="th-TH"/>
+              </w:rPr>
+            </w:pPr>
+            <w:r>
+              <w:rPr>
+                <w:rFonts w:ascii="TH SarabunPSK" w:hAnsi="TH SarabunPSK" w:cs="TH SarabunPSK" w:hint="cs"/>
+                <w:sz w:val="32"/>
+                <w:szCs w:val="32"/>
+                <w:cs/>
+                <w:lang w:bidi="th-TH"/>
+              </w:rPr>
               <w:t xml:space="preserve">อยู่ที่หน้า </w:t>
             </w:r>
             <w:r>
@@ -12492,7 +13195,7 @@
         </w:tc>
         <w:tc>
           <w:tcPr>
-            <w:tcW w:w="2603" w:type="dxa"/>
+            <w:tcW w:w="3852" w:type="dxa"/>
             <w:gridSpan w:val="2"/>
           </w:tcPr>
           <w:p>
@@ -12504,26 +13207,168 @@
                 <w:lang w:bidi="th-TH"/>
               </w:rPr>
             </w:pPr>
-          </w:p>
-        </w:tc>
-        <w:tc>
-          <w:tcPr>
-            <w:tcW w:w="2279" w:type="dxa"/>
-          </w:tcPr>
-          <w:p>
-            <w:pPr>
-              <w:rPr>
-                <w:rFonts w:ascii="TH SarabunPSK" w:hAnsi="TH SarabunPSK" w:cs="TH SarabunPSK"/>
-                <w:sz w:val="32"/>
-                <w:szCs w:val="32"/>
-                <w:lang w:bidi="th-TH"/>
-              </w:rPr>
-            </w:pPr>
-          </w:p>
-        </w:tc>
-        <w:tc>
-          <w:tcPr>
-            <w:tcW w:w="1352" w:type="dxa"/>
+            <w:r>
+              <w:rPr>
+                <w:rFonts w:ascii="TH SarabunPSK" w:hAnsi="TH SarabunPSK" w:cs="TH SarabunPSK"/>
+                <w:sz w:val="32"/>
+                <w:szCs w:val="32"/>
+                <w:lang w:bidi="th-TH"/>
+              </w:rPr>
+              <w:drawing>
+                <wp:inline distT="0" distB="0" distL="0" distR="0" wp14:anchorId="7DAA4245" wp14:editId="2DD2801C">
+                  <wp:extent cx="2282024" cy="2555225"/>
+                  <wp:effectExtent l="0" t="0" r="4445" b="0"/>
+                  <wp:docPr id="2105612773" name="Picture 1" descr="A screenshot of a computer&#10;&#10;AI-generated content may be incorrect."/>
+                  <wp:cNvGraphicFramePr>
+                    <a:graphicFrameLocks xmlns:a="http://schemas.openxmlformats.org/drawingml/2006/main" noChangeAspect="1"/>
+                  </wp:cNvGraphicFramePr>
+                  <a:graphic xmlns:a="http://schemas.openxmlformats.org/drawingml/2006/main">
+                    <a:graphicData uri="http://schemas.openxmlformats.org/drawingml/2006/picture">
+                      <pic:pic xmlns:pic="http://schemas.openxmlformats.org/drawingml/2006/picture">
+                        <pic:nvPicPr>
+                          <pic:cNvPr id="2105612773" name="Picture 1" descr="A screenshot of a computer&#10;&#10;AI-generated content may be incorrect."/>
+                          <pic:cNvPicPr/>
+                        </pic:nvPicPr>
+                        <pic:blipFill>
+                          <a:blip r:embed="rId17"/>
+                          <a:stretch>
+                            <a:fillRect/>
+                          </a:stretch>
+                        </pic:blipFill>
+                        <pic:spPr>
+                          <a:xfrm>
+                            <a:off x="0" y="0"/>
+                            <a:ext cx="2322790" cy="2600871"/>
+                          </a:xfrm>
+                          <a:prstGeom prst="rect">
+                            <a:avLst/>
+                          </a:prstGeom>
+                        </pic:spPr>
+                      </pic:pic>
+                    </a:graphicData>
+                  </a:graphic>
+                </wp:inline>
+              </w:drawing>
+            </w:r>
+          </w:p>
+          <w:p>
+            <w:pPr>
+              <w:rPr>
+                <w:rFonts w:ascii="TH SarabunPSK" w:hAnsi="TH SarabunPSK" w:cs="TH SarabunPSK"/>
+                <w:sz w:val="32"/>
+                <w:szCs w:val="32"/>
+                <w:lang w:bidi="th-TH"/>
+              </w:rPr>
+            </w:pPr>
+          </w:p>
+          <w:p>
+            <w:pPr>
+              <w:rPr>
+                <w:rFonts w:ascii="TH SarabunPSK" w:hAnsi="TH SarabunPSK" w:cs="TH SarabunPSK"/>
+                <w:sz w:val="32"/>
+                <w:szCs w:val="32"/>
+                <w:lang w:bidi="th-TH"/>
+              </w:rPr>
+            </w:pPr>
+          </w:p>
+          <w:p>
+            <w:pPr>
+              <w:rPr>
+                <w:rFonts w:ascii="TH SarabunPSK" w:hAnsi="TH SarabunPSK" w:cs="TH SarabunPSK"/>
+                <w:sz w:val="32"/>
+                <w:szCs w:val="32"/>
+                <w:lang w:bidi="th-TH"/>
+              </w:rPr>
+            </w:pPr>
+          </w:p>
+          <w:p>
+            <w:pPr>
+              <w:rPr>
+                <w:rFonts w:ascii="TH SarabunPSK" w:hAnsi="TH SarabunPSK" w:cs="TH SarabunPSK"/>
+                <w:sz w:val="32"/>
+                <w:szCs w:val="32"/>
+                <w:lang w:bidi="th-TH"/>
+              </w:rPr>
+            </w:pPr>
+          </w:p>
+          <w:p>
+            <w:pPr>
+              <w:rPr>
+                <w:rFonts w:ascii="TH SarabunPSK" w:hAnsi="TH SarabunPSK" w:cs="TH SarabunPSK"/>
+                <w:sz w:val="32"/>
+                <w:szCs w:val="32"/>
+                <w:lang w:bidi="th-TH"/>
+              </w:rPr>
+            </w:pPr>
+          </w:p>
+          <w:p>
+            <w:pPr>
+              <w:rPr>
+                <w:rFonts w:ascii="TH SarabunPSK" w:hAnsi="TH SarabunPSK" w:cs="TH SarabunPSK"/>
+                <w:sz w:val="32"/>
+                <w:szCs w:val="32"/>
+                <w:lang w:bidi="th-TH"/>
+              </w:rPr>
+            </w:pPr>
+          </w:p>
+          <w:p>
+            <w:pPr>
+              <w:rPr>
+                <w:rFonts w:ascii="TH SarabunPSK" w:hAnsi="TH SarabunPSK" w:cs="TH SarabunPSK"/>
+                <w:sz w:val="32"/>
+                <w:szCs w:val="32"/>
+                <w:lang w:bidi="th-TH"/>
+              </w:rPr>
+            </w:pPr>
+          </w:p>
+          <w:p>
+            <w:pPr>
+              <w:rPr>
+                <w:rFonts w:ascii="TH SarabunPSK" w:hAnsi="TH SarabunPSK" w:cs="TH SarabunPSK"/>
+                <w:sz w:val="32"/>
+                <w:szCs w:val="32"/>
+                <w:lang w:bidi="th-TH"/>
+              </w:rPr>
+            </w:pPr>
+          </w:p>
+          <w:p>
+            <w:pPr>
+              <w:rPr>
+                <w:rFonts w:ascii="TH SarabunPSK" w:hAnsi="TH SarabunPSK" w:cs="TH SarabunPSK"/>
+                <w:sz w:val="32"/>
+                <w:szCs w:val="32"/>
+                <w:lang w:bidi="th-TH"/>
+              </w:rPr>
+            </w:pPr>
+          </w:p>
+        </w:tc>
+        <w:tc>
+          <w:tcPr>
+            <w:tcW w:w="1429" w:type="dxa"/>
+          </w:tcPr>
+          <w:p>
+            <w:pPr>
+              <w:rPr>
+                <w:rFonts w:ascii="TH SarabunPSK" w:hAnsi="TH SarabunPSK" w:cs="TH SarabunPSK"/>
+                <w:sz w:val="32"/>
+                <w:szCs w:val="32"/>
+                <w:lang w:bidi="th-TH"/>
+              </w:rPr>
+            </w:pPr>
+            <w:r>
+              <w:rPr>
+                <w:rFonts w:ascii="TH SarabunPSK" w:hAnsi="TH SarabunPSK" w:cs="TH SarabunPSK"/>
+                <w:sz w:val="32"/>
+                <w:szCs w:val="32"/>
+                <w:lang w:bidi="th-TH"/>
+              </w:rPr>
+              <w:t>Pass</w:t>
+            </w:r>
+          </w:p>
+        </w:tc>
+        <w:tc>
+          <w:tcPr>
+            <w:tcW w:w="1250" w:type="dxa"/>
           </w:tcPr>
           <w:p>
             <w:pPr>
@@ -12540,7 +13385,7 @@
       <w:tr>
         <w:tc>
           <w:tcPr>
-            <w:tcW w:w="630" w:type="dxa"/>
+            <w:tcW w:w="631" w:type="dxa"/>
           </w:tcPr>
           <w:p>
             <w:pPr>
@@ -12563,6 +13408,7 @@
                 <w:szCs w:val="32"/>
                 <w:lang w:bidi="th-TH"/>
               </w:rPr>
+              <w:lastRenderedPageBreak/>
               <w:t>No</w:t>
             </w:r>
             <w:r>
@@ -12611,7 +13457,7 @@
         </w:tc>
         <w:tc>
           <w:tcPr>
-            <w:tcW w:w="2759" w:type="dxa"/>
+            <w:tcW w:w="2461" w:type="dxa"/>
           </w:tcPr>
           <w:p>
             <w:pPr>
@@ -12640,7 +13486,7 @@
         </w:tc>
         <w:tc>
           <w:tcPr>
-            <w:tcW w:w="2603" w:type="dxa"/>
+            <w:tcW w:w="3852" w:type="dxa"/>
             <w:gridSpan w:val="2"/>
           </w:tcPr>
           <w:p>
@@ -12670,7 +13516,7 @@
         </w:tc>
         <w:tc>
           <w:tcPr>
-            <w:tcW w:w="2279" w:type="dxa"/>
+            <w:tcW w:w="1429" w:type="dxa"/>
           </w:tcPr>
           <w:p>
             <w:pPr>
@@ -12757,7 +13603,7 @@
         </w:tc>
         <w:tc>
           <w:tcPr>
-            <w:tcW w:w="1352" w:type="dxa"/>
+            <w:tcW w:w="1250" w:type="dxa"/>
           </w:tcPr>
           <w:p>
             <w:pPr>
@@ -12788,7 +13634,7 @@
       <w:tr>
         <w:tc>
           <w:tcPr>
-            <w:tcW w:w="630" w:type="dxa"/>
+            <w:tcW w:w="631" w:type="dxa"/>
           </w:tcPr>
           <w:p>
             <w:pPr>
@@ -12999,7 +13845,7 @@
         </w:tc>
         <w:tc>
           <w:tcPr>
-            <w:tcW w:w="2759" w:type="dxa"/>
+            <w:tcW w:w="2461" w:type="dxa"/>
           </w:tcPr>
           <w:p>
             <w:pPr>
@@ -13037,22 +13883,13 @@
                 <w:szCs w:val="32"/>
                 <w:lang w:bidi="th-TH"/>
               </w:rPr>
-              <w:t xml:space="preserve"> </w:t>
-            </w:r>
-            <w:r>
-              <w:rPr>
-                <w:rFonts w:ascii="TH SarabunPSK" w:hAnsi="TH SarabunPSK" w:cs="TH SarabunPSK" w:hint="cs"/>
-                <w:sz w:val="32"/>
-                <w:szCs w:val="32"/>
-                <w:lang w:bidi="th-TH"/>
-              </w:rPr>
-              <w:t>Registration</w:t>
-            </w:r>
-          </w:p>
-        </w:tc>
-        <w:tc>
-          <w:tcPr>
-            <w:tcW w:w="2603" w:type="dxa"/>
+              <w:t xml:space="preserve"> Registration</w:t>
+            </w:r>
+          </w:p>
+        </w:tc>
+        <w:tc>
+          <w:tcPr>
+            <w:tcW w:w="3852" w:type="dxa"/>
             <w:gridSpan w:val="2"/>
           </w:tcPr>
           <w:p>
@@ -13064,26 +13901,83 @@
                 <w:lang w:bidi="th-TH"/>
               </w:rPr>
             </w:pPr>
-          </w:p>
-        </w:tc>
-        <w:tc>
-          <w:tcPr>
-            <w:tcW w:w="2279" w:type="dxa"/>
-          </w:tcPr>
-          <w:p>
-            <w:pPr>
-              <w:rPr>
-                <w:rFonts w:ascii="TH SarabunPSK" w:hAnsi="TH SarabunPSK" w:cs="TH SarabunPSK"/>
-                <w:sz w:val="32"/>
-                <w:szCs w:val="32"/>
-                <w:lang w:bidi="th-TH"/>
-              </w:rPr>
-            </w:pPr>
-          </w:p>
-        </w:tc>
-        <w:tc>
-          <w:tcPr>
-            <w:tcW w:w="1352" w:type="dxa"/>
+            <w:r>
+              <w:rPr>
+                <w:rFonts w:ascii="TH SarabunPSK" w:hAnsi="TH SarabunPSK" w:cs="TH SarabunPSK" w:hint="cs"/>
+                <w:sz w:val="32"/>
+                <w:szCs w:val="32"/>
+                <w:cs/>
+                <w:lang w:bidi="th-TH"/>
+              </w:rPr>
+              <w:t xml:space="preserve">มีการแสดงหน้าจอ </w:t>
+            </w:r>
+            <w:r>
+              <w:rPr>
+                <w:rFonts w:ascii="TH SarabunPSK" w:hAnsi="TH SarabunPSK" w:cs="TH SarabunPSK"/>
+                <w:sz w:val="32"/>
+                <w:szCs w:val="32"/>
+                <w:lang w:bidi="th-TH"/>
+              </w:rPr>
+              <w:t xml:space="preserve">Workshop Registration </w:t>
+            </w:r>
+            <w:r>
+              <w:rPr>
+                <w:rFonts w:ascii="TH SarabunPSK" w:hAnsi="TH SarabunPSK" w:cs="TH SarabunPSK" w:hint="cs"/>
+                <w:sz w:val="32"/>
+                <w:szCs w:val="32"/>
+                <w:cs/>
+                <w:lang w:bidi="th-TH"/>
+              </w:rPr>
+              <w:t xml:space="preserve">และ </w:t>
+            </w:r>
+            <w:r>
+              <w:rPr>
+                <w:rFonts w:ascii="TH SarabunPSK" w:hAnsi="TH SarabunPSK" w:cs="TH SarabunPSK"/>
+                <w:sz w:val="32"/>
+                <w:szCs w:val="32"/>
+                <w:lang w:bidi="th-TH"/>
+              </w:rPr>
+              <w:t xml:space="preserve">Title(Registration) </w:t>
+            </w:r>
+            <w:r>
+              <w:rPr>
+                <w:rFonts w:ascii="TH SarabunPSK" w:hAnsi="TH SarabunPSK" w:cs="TH SarabunPSK" w:hint="cs"/>
+                <w:sz w:val="32"/>
+                <w:szCs w:val="32"/>
+                <w:cs/>
+                <w:lang w:bidi="th-TH"/>
+              </w:rPr>
+              <w:t>อย่างชัดเจน</w:t>
+            </w:r>
+          </w:p>
+        </w:tc>
+        <w:tc>
+          <w:tcPr>
+            <w:tcW w:w="1429" w:type="dxa"/>
+          </w:tcPr>
+          <w:p>
+            <w:pPr>
+              <w:rPr>
+                <w:rFonts w:ascii="TH SarabunPSK" w:hAnsi="TH SarabunPSK" w:cs="TH SarabunPSK"/>
+                <w:sz w:val="32"/>
+                <w:szCs w:val="32"/>
+                <w:lang w:bidi="th-TH"/>
+              </w:rPr>
+            </w:pPr>
+            <w:r>
+              <w:rPr>
+                <w:rFonts w:ascii="TH SarabunPSK" w:hAnsi="TH SarabunPSK" w:cs="TH SarabunPSK"/>
+                <w:sz w:val="32"/>
+                <w:szCs w:val="32"/>
+                <w:lang w:bidi="th-TH"/>
+              </w:rPr>
+              <w:t>Pass</w:t>
+            </w:r>
+          </w:p>
+        </w:tc>
+        <w:tc>
+          <w:tcPr>
+            <w:tcW w:w="1250" w:type="dxa"/>
           </w:tcPr>
           <w:p>
             <w:pPr>
@@ -13100,7 +13994,7 @@
       <w:tr>
         <w:tc>
           <w:tcPr>
-            <w:tcW w:w="630" w:type="dxa"/>
+            <w:tcW w:w="631" w:type="dxa"/>
           </w:tcPr>
           <w:p>
             <w:pPr>
@@ -13239,7 +14133,6 @@
               </w:rPr>
               <w:t xml:space="preserve"> = “</w:t>
             </w:r>
-            <w:proofErr w:type="spellStart"/>
             <w:r>
               <w:rPr>
                 <w:rFonts w:ascii="TH SarabunPSK" w:hAnsi="TH SarabunPSK" w:cs="TH SarabunPSK" w:hint="cs"/>
@@ -13258,7 +14151,6 @@
               </w:rPr>
               <w:t>yod</w:t>
             </w:r>
-            <w:proofErr w:type="spellEnd"/>
             <w:r>
               <w:rPr>
                 <w:rFonts w:ascii="TH SarabunPSK" w:hAnsi="TH SarabunPSK" w:cs="TH SarabunPSK" w:hint="cs"/>
@@ -13314,7 +14206,6 @@
               </w:rPr>
               <w:t xml:space="preserve"> = “</w:t>
             </w:r>
-            <w:proofErr w:type="spellStart"/>
             <w:r>
               <w:rPr>
                 <w:rFonts w:ascii="TH SarabunPSK" w:hAnsi="TH SarabunPSK" w:cs="TH SarabunPSK" w:hint="cs"/>
@@ -13324,7 +14215,6 @@
               </w:rPr>
               <w:t>Sodsai</w:t>
             </w:r>
-            <w:proofErr w:type="spellEnd"/>
             <w:r>
               <w:rPr>
                 <w:rFonts w:ascii="TH SarabunPSK" w:hAnsi="TH SarabunPSK" w:cs="TH SarabunPSK" w:hint="cs"/>
@@ -13444,7 +14334,6 @@
               </w:rPr>
               <w:t>= “</w:t>
             </w:r>
-            <w:proofErr w:type="spellStart"/>
             <w:r>
               <w:rPr>
                 <w:rFonts w:ascii="TH SarabunPSK" w:hAnsi="TH SarabunPSK" w:cs="TH SarabunPSK" w:hint="cs"/>
@@ -13472,7 +14361,6 @@
               </w:rPr>
               <w:t>@kkumail</w:t>
             </w:r>
-            <w:proofErr w:type="spellEnd"/>
             <w:r>
               <w:rPr>
                 <w:rFonts w:ascii="TH SarabunPSK" w:hAnsi="TH SarabunPSK" w:cs="TH SarabunPSK" w:hint="cs"/>
@@ -13613,7 +14501,7 @@
         </w:tc>
         <w:tc>
           <w:tcPr>
-            <w:tcW w:w="2759" w:type="dxa"/>
+            <w:tcW w:w="2461" w:type="dxa"/>
           </w:tcPr>
           <w:p>
             <w:pPr>
@@ -13669,34 +14557,7 @@
                 <w:szCs w:val="32"/>
                 <w:lang w:bidi="th-TH"/>
               </w:rPr>
-              <w:t>Ple</w:t>
-            </w:r>
-            <w:r>
-              <w:rPr>
-                <w:rFonts w:ascii="TH SarabunPSK" w:hAnsi="TH SarabunPSK" w:cs="TH SarabunPSK" w:hint="cs"/>
-                <w:sz w:val="32"/>
-                <w:szCs w:val="32"/>
-                <w:lang w:bidi="th-TH"/>
-              </w:rPr>
-              <w:t>ase enter a valid phone number</w:t>
-            </w:r>
-            <w:r>
-              <w:rPr>
-                <w:rFonts w:ascii="TH SarabunPSK" w:hAnsi="TH SarabunPSK" w:cs="TH SarabunPSK" w:hint="cs"/>
-                <w:sz w:val="32"/>
-                <w:szCs w:val="32"/>
-                <w:lang w:bidi="th-TH"/>
-              </w:rPr>
-              <w:t xml:space="preserve">, </w:t>
-            </w:r>
-            <w:r>
-              <w:rPr>
-                <w:rFonts w:ascii="TH SarabunPSK" w:hAnsi="TH SarabunPSK" w:cs="TH SarabunPSK" w:hint="cs"/>
-                <w:sz w:val="32"/>
-                <w:szCs w:val="32"/>
-                <w:lang w:bidi="th-TH"/>
-              </w:rPr>
-              <w:t>e</w:t>
+              <w:t>Please enter a valid phone number, e</w:t>
             </w:r>
             <w:r>
               <w:rPr>
@@ -13734,16 +14595,7 @@
                 <w:szCs w:val="32"/>
                 <w:lang w:bidi="th-TH"/>
               </w:rPr>
-              <w:t>,</w:t>
-            </w:r>
-            <w:r>
-              <w:rPr>
-                <w:rFonts w:ascii="TH SarabunPSK" w:hAnsi="TH SarabunPSK" w:cs="TH SarabunPSK" w:hint="cs"/>
-                <w:sz w:val="32"/>
-                <w:szCs w:val="32"/>
-                <w:lang w:bidi="th-TH"/>
-              </w:rPr>
-              <w:t xml:space="preserve"> 081</w:t>
+              <w:t>, 081</w:t>
             </w:r>
             <w:r>
               <w:rPr>
@@ -13829,23 +14681,13 @@
                 <w:cs/>
                 <w:lang w:bidi="th-TH"/>
               </w:rPr>
-              <w:t>)</w:t>
-            </w:r>
-            <w:r>
-              <w:rPr>
-                <w:rFonts w:ascii="TH SarabunPSK" w:hAnsi="TH SarabunPSK" w:cs="TH SarabunPSK" w:hint="cs"/>
-                <w:sz w:val="32"/>
-                <w:szCs w:val="32"/>
-                <w:cs/>
-                <w:lang w:bidi="th-TH"/>
-              </w:rPr>
-              <w:t>”</w:t>
-            </w:r>
-          </w:p>
-        </w:tc>
-        <w:tc>
-          <w:tcPr>
-            <w:tcW w:w="2603" w:type="dxa"/>
+              <w:t>)”</w:t>
+            </w:r>
+          </w:p>
+        </w:tc>
+        <w:tc>
+          <w:tcPr>
+            <w:tcW w:w="3852" w:type="dxa"/>
             <w:gridSpan w:val="2"/>
           </w:tcPr>
           <w:p>
@@ -13857,26 +14699,88 @@
                 <w:lang w:bidi="th-TH"/>
               </w:rPr>
             </w:pPr>
-          </w:p>
-        </w:tc>
-        <w:tc>
-          <w:tcPr>
-            <w:tcW w:w="2279" w:type="dxa"/>
-          </w:tcPr>
-          <w:p>
-            <w:pPr>
-              <w:rPr>
-                <w:rFonts w:ascii="TH SarabunPSK" w:hAnsi="TH SarabunPSK" w:cs="TH SarabunPSK"/>
-                <w:sz w:val="32"/>
-                <w:szCs w:val="32"/>
-                <w:lang w:bidi="th-TH"/>
-              </w:rPr>
-            </w:pPr>
-          </w:p>
-        </w:tc>
-        <w:tc>
-          <w:tcPr>
-            <w:tcW w:w="1352" w:type="dxa"/>
+            <w:r>
+              <w:rPr>
+                <w:rFonts w:ascii="TH SarabunPSK" w:hAnsi="TH SarabunPSK" w:cs="TH SarabunPSK"/>
+                <w:sz w:val="32"/>
+                <w:szCs w:val="32"/>
+                <w:lang w:bidi="th-TH"/>
+              </w:rPr>
+              <w:drawing>
+                <wp:inline distT="0" distB="0" distL="0" distR="0" wp14:anchorId="74DD7B0C" wp14:editId="2C26CD4C">
+                  <wp:extent cx="2268504" cy="2759103"/>
+                  <wp:effectExtent l="0" t="0" r="0" b="3175"/>
+                  <wp:docPr id="1334718669" name="Picture 1" descr="A screenshot of a computer&#10;&#10;AI-generated content may be incorrect."/>
+                  <wp:cNvGraphicFramePr>
+                    <a:graphicFrameLocks xmlns:a="http://schemas.openxmlformats.org/drawingml/2006/main" noChangeAspect="1"/>
+                  </wp:cNvGraphicFramePr>
+                  <a:graphic xmlns:a="http://schemas.openxmlformats.org/drawingml/2006/main">
+                    <a:graphicData uri="http://schemas.openxmlformats.org/drawingml/2006/picture">
+                      <pic:pic xmlns:pic="http://schemas.openxmlformats.org/drawingml/2006/picture">
+                        <pic:nvPicPr>
+                          <pic:cNvPr id="1334718669" name="Picture 1" descr="A screenshot of a computer&#10;&#10;AI-generated content may be incorrect."/>
+                          <pic:cNvPicPr/>
+                        </pic:nvPicPr>
+                        <pic:blipFill>
+                          <a:blip r:embed="rId18"/>
+                          <a:stretch>
+                            <a:fillRect/>
+                          </a:stretch>
+                        </pic:blipFill>
+                        <pic:spPr>
+                          <a:xfrm>
+                            <a:off x="0" y="0"/>
+                            <a:ext cx="2278992" cy="2771860"/>
+                          </a:xfrm>
+                          <a:prstGeom prst="rect">
+                            <a:avLst/>
+                          </a:prstGeom>
+                        </pic:spPr>
+                      </pic:pic>
+                    </a:graphicData>
+                  </a:graphic>
+                </wp:inline>
+              </w:drawing>
+            </w:r>
+          </w:p>
+          <w:p>
+            <w:pPr>
+              <w:rPr>
+                <w:rFonts w:ascii="TH SarabunPSK" w:hAnsi="TH SarabunPSK" w:cs="TH SarabunPSK"/>
+                <w:sz w:val="32"/>
+                <w:szCs w:val="32"/>
+                <w:lang w:bidi="th-TH"/>
+              </w:rPr>
+            </w:pPr>
+          </w:p>
+        </w:tc>
+        <w:tc>
+          <w:tcPr>
+            <w:tcW w:w="1429" w:type="dxa"/>
+          </w:tcPr>
+          <w:p>
+            <w:pPr>
+              <w:rPr>
+                <w:rFonts w:ascii="TH SarabunPSK" w:hAnsi="TH SarabunPSK" w:cs="TH SarabunPSK"/>
+                <w:sz w:val="32"/>
+                <w:szCs w:val="32"/>
+                <w:lang w:bidi="th-TH"/>
+              </w:rPr>
+            </w:pPr>
+            <w:r>
+              <w:rPr>
+                <w:rFonts w:ascii="TH SarabunPSK" w:hAnsi="TH SarabunPSK" w:cs="TH SarabunPSK"/>
+                <w:sz w:val="32"/>
+                <w:szCs w:val="32"/>
+                <w:lang w:bidi="th-TH"/>
+              </w:rPr>
+              <w:t>Pass</w:t>
+            </w:r>
+          </w:p>
+        </w:tc>
+        <w:tc>
+          <w:tcPr>
+            <w:tcW w:w="1250" w:type="dxa"/>
           </w:tcPr>
           <w:p>
             <w:pPr>
@@ -13901,6 +14805,61 @@
           <w:lang w:bidi="th-TH"/>
         </w:rPr>
       </w:pPr>
+    </w:p>
+    <w:p>
+      <w:pPr>
+        <w:spacing w:before="240"/>
+        <w:rPr>
+          <w:rFonts w:ascii="TH SarabunPSK" w:hAnsi="TH SarabunPSK" w:cs="TH SarabunPSK"/>
+          <w:sz w:val="32"/>
+          <w:szCs w:val="32"/>
+          <w:lang w:bidi="th-TH"/>
+        </w:rPr>
+      </w:pPr>
+    </w:p>
+    <w:p>
+      <w:pPr>
+        <w:spacing w:before="240"/>
+        <w:rPr>
+          <w:rFonts w:ascii="TH SarabunPSK" w:hAnsi="TH SarabunPSK" w:cs="TH SarabunPSK"/>
+          <w:sz w:val="32"/>
+          <w:szCs w:val="32"/>
+          <w:lang w:bidi="th-TH"/>
+        </w:rPr>
+      </w:pPr>
+    </w:p>
+    <w:p>
+      <w:pPr>
+        <w:spacing w:before="240"/>
+        <w:rPr>
+          <w:rFonts w:ascii="TH SarabunPSK" w:hAnsi="TH SarabunPSK" w:cs="TH SarabunPSK"/>
+          <w:sz w:val="32"/>
+          <w:szCs w:val="32"/>
+          <w:lang w:bidi="th-TH"/>
+        </w:rPr>
+      </w:pPr>
+    </w:p>
+    <w:p>
+      <w:pPr>
+        <w:spacing w:before="240"/>
+        <w:rPr>
+          <w:rFonts w:ascii="TH SarabunPSK" w:hAnsi="TH SarabunPSK" w:cs="TH SarabunPSK"/>
+          <w:sz w:val="32"/>
+          <w:szCs w:val="32"/>
+          <w:lang w:bidi="th-TH"/>
+        </w:rPr>
+      </w:pPr>
+    </w:p>
+    <w:p>
+      <w:pPr>
+        <w:spacing w:before="240"/>
+        <w:rPr>
+          <w:rFonts w:ascii="TH SarabunPSK" w:hAnsi="TH SarabunPSK" w:cs="TH SarabunPSK"/>
+          <w:sz w:val="32"/>
+          <w:szCs w:val="32"/>
+          <w:lang w:bidi="th-TH"/>
+        </w:rPr>
+      </w:pPr>
       <w:r>
         <w:rPr>
           <w:rFonts w:ascii="TH SarabunPSK" w:hAnsi="TH SarabunPSK" w:cs="TH SarabunPSK" w:hint="cs"/>
@@ -13908,6 +14867,7 @@
           <w:szCs w:val="32"/>
           <w:lang w:bidi="th-TH"/>
         </w:rPr>
+        <w:lastRenderedPageBreak/>
         <w:t>5</w:t>
       </w:r>
       <w:r>
@@ -14769,7 +15729,6 @@
                 <w:cs/>
                 <w:lang w:bidi="th-TH"/>
               </w:rPr>
-              <w:lastRenderedPageBreak/>
               <w:t>รวม</w:t>
             </w:r>
           </w:p>

</xml_diff>